<commit_message>
fix(PODMAN-COMPOSE): Right command placed in Makefile
</commit_message>
<xml_diff>
--- a/Documentation.docx
+++ b/Documentation.docx
@@ -104,17 +104,8 @@
                                       <w:color w:val="FFFFFF" w:themeColor="background1"/>
                                       <w:lang w:val="en-US"/>
                                     </w:rPr>
-                                    <w:t xml:space="preserve">Matija </w:t>
+                                    <w:t>Matija Kolarić</w:t>
                                   </w:r>
-                                  <w:proofErr w:type="spellStart"/>
-                                  <w:r>
-                                    <w:rPr>
-                                      <w:color w:val="FFFFFF" w:themeColor="background1"/>
-                                      <w:lang w:val="en-US"/>
-                                    </w:rPr>
-                                    <w:t>Kolarić</w:t>
-                                  </w:r>
-                                  <w:proofErr w:type="spellEnd"/>
                                 </w:p>
                               </w:sdtContent>
                             </w:sdt>
@@ -364,17 +355,8 @@
                                 <w:color w:val="FFFFFF" w:themeColor="background1"/>
                                 <w:lang w:val="en-US"/>
                               </w:rPr>
-                              <w:t xml:space="preserve">Matija </w:t>
+                              <w:t>Matija Kolarić</w:t>
                             </w:r>
-                            <w:proofErr w:type="spellStart"/>
-                            <w:r>
-                              <w:rPr>
-                                <w:color w:val="FFFFFF" w:themeColor="background1"/>
-                                <w:lang w:val="en-US"/>
-                              </w:rPr>
-                              <w:t>Kolarić</w:t>
-                            </w:r>
-                            <w:proofErr w:type="spellEnd"/>
                           </w:p>
                         </w:sdtContent>
                       </w:sdt>
@@ -1846,30 +1828,14 @@
         <w:rPr>
           <w:lang w:val="en-US"/>
         </w:rPr>
-        <w:t xml:space="preserve">This project involves containerizing and deploying the </w:t>
-      </w:r>
-      <w:proofErr w:type="spellStart"/>
-      <w:r>
-        <w:rPr>
-          <w:lang w:val="en-US"/>
-        </w:rPr>
-        <w:t>TempConverter</w:t>
-      </w:r>
-      <w:proofErr w:type="spellEnd"/>
-      <w:r>
-        <w:rPr>
-          <w:lang w:val="en-US"/>
-        </w:rPr>
-        <w:t xml:space="preserve"> web application using </w:t>
-      </w:r>
-      <w:proofErr w:type="spellStart"/>
+        <w:t xml:space="preserve">This project involves containerizing and deploying the TempConverter web application using </w:t>
+      </w:r>
       <w:r>
         <w:rPr>
           <w:lang w:val="en-US"/>
         </w:rPr>
         <w:t>Podman</w:t>
       </w:r>
-      <w:proofErr w:type="spellEnd"/>
       <w:r>
         <w:rPr>
           <w:lang w:val="en-US"/>
@@ -1886,21 +1852,7 @@
         <w:rPr>
           <w:lang w:val="en-US"/>
         </w:rPr>
-        <w:t xml:space="preserve">The project is divided into several stages. First, the application's source code is retrieved from a GitHub repository, and a Docker image is built. Next, this image is updated with all necessary packages, exposed on port 5000, and configured to start the Flask application. The application is then built into a binary using </w:t>
-      </w:r>
-      <w:proofErr w:type="spellStart"/>
-      <w:r>
-        <w:rPr>
-          <w:lang w:val="en-US"/>
-        </w:rPr>
-        <w:t>PyInstaller</w:t>
-      </w:r>
-      <w:proofErr w:type="spellEnd"/>
-      <w:r>
-        <w:rPr>
-          <w:lang w:val="en-US"/>
-        </w:rPr>
-        <w:t>.</w:t>
+        <w:t>The project is divided into several stages. First, the application's source code is retrieved from a GitHub repository, and a Docker image is built. Next, this image is updated with all necessary packages, exposed on port 5000, and configured to start the Flask application. The application is then built into a binary using PyInstaller.</w:t>
       </w:r>
       <w:r>
         <w:rPr>
@@ -1914,19 +1866,11 @@
         </w:rPr>
         <w:t xml:space="preserve">Next, a MySQL image is configured to connect to the application as a non-root user. Finally, a </w:t>
       </w:r>
-      <w:proofErr w:type="spellStart"/>
-      <w:r>
-        <w:rPr>
-          <w:lang w:val="en-US"/>
-        </w:rPr>
-        <w:t>Podman</w:t>
-      </w:r>
-      <w:proofErr w:type="spellEnd"/>
-      <w:r>
-        <w:rPr>
-          <w:lang w:val="en-US"/>
-        </w:rPr>
-        <w:t xml:space="preserve"> Compose</w:t>
+      <w:r>
+        <w:rPr>
+          <w:lang w:val="en-US"/>
+        </w:rPr>
+        <w:t>Podman Compose</w:t>
       </w:r>
       <w:r>
         <w:rPr>
@@ -1956,35 +1900,7 @@
         <w:rPr>
           <w:lang w:val="en-US"/>
         </w:rPr>
-        <w:t xml:space="preserve">Finally, the application is deployed using Docker Swarm, a native clustering and orchestration solution for Docker. The Docker images are pushed to Docker Hub, and a </w:t>
-      </w:r>
-      <w:proofErr w:type="spellStart"/>
-      <w:r>
-        <w:rPr>
-          <w:lang w:val="en-US"/>
-        </w:rPr>
-        <w:t>Makefile</w:t>
-      </w:r>
-      <w:proofErr w:type="spellEnd"/>
-      <w:r>
-        <w:rPr>
-          <w:lang w:val="en-US"/>
-        </w:rPr>
-        <w:t xml:space="preserve"> is written to automate the build, package, and deployment processes. The </w:t>
-      </w:r>
-      <w:proofErr w:type="spellStart"/>
-      <w:r>
-        <w:rPr>
-          <w:lang w:val="en-US"/>
-        </w:rPr>
-        <w:t>Makefile</w:t>
-      </w:r>
-      <w:proofErr w:type="spellEnd"/>
-      <w:r>
-        <w:rPr>
-          <w:lang w:val="en-US"/>
-        </w:rPr>
-        <w:t xml:space="preserve"> also includes a clean rule to stop all running containers, remove Docker images, and stop Docker Swarm.</w:t>
+        <w:t>Finally, the application is deployed using Docker Swarm, a native clustering and orchestration solution for Docker. The Docker images are pushed to Docker Hub, and a Makefile is written to automate the build, package, and deployment processes. The Makefile also includes a clean rule to stop all running containers, remove Docker images, and stop Docker Swarm.</w:t>
       </w:r>
       <w:r>
         <w:rPr>
@@ -2056,21 +1972,7 @@
         <w:rPr>
           <w:lang w:val="en-US"/>
         </w:rPr>
-        <w:t xml:space="preserve">: The task is to containerize and deploy the </w:t>
-      </w:r>
-      <w:proofErr w:type="spellStart"/>
-      <w:r>
-        <w:rPr>
-          <w:lang w:val="en-US"/>
-        </w:rPr>
-        <w:t>TempConverter</w:t>
-      </w:r>
-      <w:proofErr w:type="spellEnd"/>
-      <w:r>
-        <w:rPr>
-          <w:lang w:val="en-US"/>
-        </w:rPr>
-        <w:t xml:space="preserve"> web application. This application, written in Python, requires a MySQL 8 database to function and uses environment variables for configuration and personalization. The challenge is to create a reliable, repeatable, and automated process for building and deploying this application.</w:t>
+        <w:t>: The task is to containerize and deploy the TempConverter web application. This application, written in Python, requires a MySQL 8 database to function and uses environment variables for configuration and personalization. The challenge is to create a reliable, repeatable, and automated process for building and deploying this application.</w:t>
       </w:r>
     </w:p>
     <w:p>
@@ -2104,19 +2006,11 @@
         </w:rPr>
         <w:t xml:space="preserve">In addition, </w:t>
       </w:r>
-      <w:proofErr w:type="spellStart"/>
-      <w:r>
-        <w:rPr>
-          <w:lang w:val="en-US"/>
-        </w:rPr>
-        <w:t>Podman</w:t>
-      </w:r>
-      <w:proofErr w:type="spellEnd"/>
-      <w:r>
-        <w:rPr>
-          <w:lang w:val="en-US"/>
-        </w:rPr>
-        <w:t xml:space="preserve"> Compose</w:t>
+      <w:r>
+        <w:rPr>
+          <w:lang w:val="en-US"/>
+        </w:rPr>
+        <w:t>Podman Compose</w:t>
       </w:r>
       <w:r>
         <w:rPr>
@@ -2148,69 +2042,19 @@
         <w:rPr>
           <w:lang w:val="en-US"/>
         </w:rPr>
-        <w:t xml:space="preserve">: To solve the problem, we used Docker to containerize the </w:t>
-      </w:r>
-      <w:proofErr w:type="spellStart"/>
-      <w:r>
-        <w:rPr>
-          <w:lang w:val="en-US"/>
-        </w:rPr>
-        <w:t>TempConverter</w:t>
-      </w:r>
-      <w:proofErr w:type="spellEnd"/>
-      <w:r>
-        <w:rPr>
-          <w:lang w:val="en-US"/>
-        </w:rPr>
-        <w:t xml:space="preserve"> application and its MySQL database. We wrote </w:t>
-      </w:r>
-      <w:proofErr w:type="spellStart"/>
-      <w:r>
-        <w:rPr>
-          <w:lang w:val="en-US"/>
-        </w:rPr>
-        <w:t>Dockerfiles</w:t>
-      </w:r>
-      <w:proofErr w:type="spellEnd"/>
-      <w:r>
-        <w:rPr>
-          <w:lang w:val="en-US"/>
-        </w:rPr>
-        <w:t xml:space="preserve"> to define the environment for our application and database and a </w:t>
-      </w:r>
-      <w:proofErr w:type="spellStart"/>
-      <w:r>
-        <w:rPr>
-          <w:lang w:val="en-US"/>
-        </w:rPr>
-        <w:t>Podman</w:t>
-      </w:r>
-      <w:proofErr w:type="spellEnd"/>
-      <w:r>
-        <w:rPr>
-          <w:lang w:val="en-US"/>
-        </w:rPr>
-        <w:t xml:space="preserve"> Compose</w:t>
-      </w:r>
-      <w:r>
-        <w:rPr>
-          <w:lang w:val="en-US"/>
-        </w:rPr>
-        <w:t xml:space="preserve"> file to orchestrate these services. We also used </w:t>
-      </w:r>
-      <w:proofErr w:type="spellStart"/>
-      <w:r>
-        <w:rPr>
-          <w:lang w:val="en-US"/>
-        </w:rPr>
-        <w:t>PyInstaller</w:t>
-      </w:r>
-      <w:proofErr w:type="spellEnd"/>
-      <w:r>
-        <w:rPr>
-          <w:lang w:val="en-US"/>
-        </w:rPr>
-        <w:t xml:space="preserve"> to build the application into a binary and Docker Swarm to deploy the application.</w:t>
+        <w:t xml:space="preserve">: To solve the problem, we used Docker to containerize the TempConverter application and its MySQL database. We wrote Dockerfiles to define the environment for our application and database and a </w:t>
+      </w:r>
+      <w:r>
+        <w:rPr>
+          <w:lang w:val="en-US"/>
+        </w:rPr>
+        <w:t>Podman Compose</w:t>
+      </w:r>
+      <w:r>
+        <w:rPr>
+          <w:lang w:val="en-US"/>
+        </w:rPr>
+        <w:t xml:space="preserve"> file to orchestrate these services. We also used PyInstaller to build the application into a binary and Docker Swarm to deploy the application.</w:t>
       </w:r>
     </w:p>
     <w:p>
@@ -2236,21 +2080,7 @@
         <w:rPr>
           <w:lang w:val="en-US"/>
         </w:rPr>
-        <w:t xml:space="preserve">: We have a fully automated process for building and deploying the </w:t>
-      </w:r>
-      <w:proofErr w:type="spellStart"/>
-      <w:r>
-        <w:rPr>
-          <w:lang w:val="en-US"/>
-        </w:rPr>
-        <w:t>TempConverter</w:t>
-      </w:r>
-      <w:proofErr w:type="spellEnd"/>
-      <w:r>
-        <w:rPr>
-          <w:lang w:val="en-US"/>
-        </w:rPr>
-        <w:t xml:space="preserve"> application. The application and its database are containerized, allowing them to be run on any system with Docker installed. The application is built into a binary, making it easy to distribute and run. The deployment process is managed by Docker Swarm, ensuring that the application is always running and available.</w:t>
+        <w:t>: We have a fully automated process for building and deploying the TempConverter application. The application and its database are containerized, allowing them to be run on any system with Docker installed. The application is built into a binary, making it easy to distribute and run. The deployment process is managed by Docker Swarm, ensuring that the application is always running and available.</w:t>
       </w:r>
     </w:p>
     <w:p>
@@ -2408,14 +2238,12 @@
         </w:rPr>
         <w:t xml:space="preserve"> store sensitive information like database passwords </w:t>
       </w:r>
-      <w:proofErr w:type="spellStart"/>
       <w:r>
         <w:rPr>
           <w:lang w:val="en-US"/>
         </w:rPr>
         <w:t>tempconverter</w:t>
       </w:r>
-      <w:proofErr w:type="spellEnd"/>
       <w:r>
         <w:rPr>
           <w:lang w:val="en-US"/>
@@ -2546,21 +2374,7 @@
         <w:rPr>
           <w:lang w:val="en-US"/>
         </w:rPr>
-        <w:t xml:space="preserve"> was created in our current working directory. This directory contains all the files and folders from the GitHub repository, including the source code of the </w:t>
-      </w:r>
-      <w:proofErr w:type="spellStart"/>
-      <w:r>
-        <w:rPr>
-          <w:lang w:val="en-US"/>
-        </w:rPr>
-        <w:t>TempConverter</w:t>
-      </w:r>
-      <w:proofErr w:type="spellEnd"/>
-      <w:r>
-        <w:rPr>
-          <w:lang w:val="en-US"/>
-        </w:rPr>
-        <w:t xml:space="preserve"> application.</w:t>
+        <w:t xml:space="preserve"> was created in our current working directory. This directory contains all the files and folders from the GitHub repository, including the source code of the TempConverter application.</w:t>
       </w:r>
       <w:r>
         <w:rPr>
@@ -2669,21 +2483,7 @@
         <w:rPr>
           <w:lang w:val="en-US"/>
         </w:rPr>
-        <w:t xml:space="preserve">The next step in the project was to containerize the </w:t>
-      </w:r>
-      <w:proofErr w:type="spellStart"/>
-      <w:r>
-        <w:rPr>
-          <w:lang w:val="en-US"/>
-        </w:rPr>
-        <w:t>TempConverter</w:t>
-      </w:r>
-      <w:proofErr w:type="spellEnd"/>
-      <w:r>
-        <w:rPr>
-          <w:lang w:val="en-US"/>
-        </w:rPr>
-        <w:t xml:space="preserve"> application. Containerization involves packaging an application </w:t>
+        <w:t xml:space="preserve">The next step in the project was to containerize the TempConverter application. Containerization involves packaging an application </w:t>
       </w:r>
       <w:r>
         <w:rPr>
@@ -2707,21 +2507,7 @@
         <w:rPr>
           <w:lang w:val="en-US"/>
         </w:rPr>
-        <w:t xml:space="preserve">For this project, we used Docker, a popular platform for containerization. Docker allows us to define the environment for our application using a </w:t>
-      </w:r>
-      <w:proofErr w:type="spellStart"/>
-      <w:r>
-        <w:rPr>
-          <w:lang w:val="en-US"/>
-        </w:rPr>
-        <w:t>Dockerfile</w:t>
-      </w:r>
-      <w:proofErr w:type="spellEnd"/>
-      <w:r>
-        <w:rPr>
-          <w:lang w:val="en-US"/>
-        </w:rPr>
-        <w:t>, a text file that contains all the commands needed to build a Docker image.</w:t>
+        <w:t>For this project, we used Docker, a popular platform for containerization. Docker allows us to define the environment for our application using a Dockerfile, a text file that contains all the commands needed to build a Docker image.</w:t>
       </w:r>
     </w:p>
     <w:p>
@@ -2768,18 +2554,8 @@
           <w:bCs/>
           <w:lang w:val="en-US"/>
         </w:rPr>
-        <w:t xml:space="preserve">FROM python:3.7-slim AS </w:t>
-      </w:r>
-      <w:proofErr w:type="gramStart"/>
-      <w:r>
-        <w:rPr>
-          <w:b/>
-          <w:bCs/>
-          <w:lang w:val="en-US"/>
-        </w:rPr>
-        <w:t>build</w:t>
-      </w:r>
-      <w:proofErr w:type="gramEnd"/>
+        <w:t>FROM python:3.7-slim AS build</w:t>
+      </w:r>
     </w:p>
     <w:p>
       <w:pPr>
@@ -2849,18 +2625,8 @@
           <w:bCs/>
           <w:lang w:val="en-US"/>
         </w:rPr>
-        <w:t>WORKDIR /</w:t>
-      </w:r>
-      <w:proofErr w:type="gramStart"/>
-      <w:r>
-        <w:rPr>
-          <w:b/>
-          <w:bCs/>
-          <w:lang w:val="en-US"/>
-        </w:rPr>
-        <w:t>app</w:t>
-      </w:r>
-      <w:proofErr w:type="gramEnd"/>
+        <w:t>WORKDIR /app</w:t>
+      </w:r>
     </w:p>
     <w:p>
       <w:pPr>
@@ -2917,21 +2683,7 @@
         <w:rPr>
           <w:lang w:val="en-US"/>
         </w:rPr>
-        <w:t xml:space="preserve"> command. This ensures that all the software in the image is </w:t>
-      </w:r>
-      <w:proofErr w:type="gramStart"/>
-      <w:r>
-        <w:rPr>
-          <w:lang w:val="en-US"/>
-        </w:rPr>
-        <w:t>up-to-date</w:t>
-      </w:r>
-      <w:proofErr w:type="gramEnd"/>
-      <w:r>
-        <w:rPr>
-          <w:lang w:val="en-US"/>
-        </w:rPr>
-        <w:t>.</w:t>
+        <w:t xml:space="preserve"> command. This ensures that all the software in the image is up-to-date.</w:t>
       </w:r>
       <w:r>
         <w:rPr>
@@ -3001,21 +2753,7 @@
         <w:rPr>
           <w:lang w:val="en-US"/>
         </w:rPr>
-        <w:t xml:space="preserve"> keyword. This includes our application's binary that was previously built using </w:t>
-      </w:r>
-      <w:proofErr w:type="spellStart"/>
-      <w:r>
-        <w:rPr>
-          <w:lang w:val="en-US"/>
-        </w:rPr>
-        <w:t>PyInstaller</w:t>
-      </w:r>
-      <w:proofErr w:type="spellEnd"/>
-      <w:r>
-        <w:rPr>
-          <w:lang w:val="en-US"/>
-        </w:rPr>
-        <w:t>.</w:t>
+        <w:t xml:space="preserve"> keyword. This includes our application's binary that was previously built using PyInstaller.</w:t>
       </w:r>
       <w:r>
         <w:rPr>
@@ -3029,18 +2767,8 @@
           <w:bCs/>
           <w:lang w:val="en-US"/>
         </w:rPr>
-        <w:t>ADD bin/app /</w:t>
-      </w:r>
-      <w:proofErr w:type="gramStart"/>
-      <w:r>
-        <w:rPr>
-          <w:b/>
-          <w:bCs/>
-          <w:lang w:val="en-US"/>
-        </w:rPr>
-        <w:t>app</w:t>
-      </w:r>
-      <w:proofErr w:type="gramEnd"/>
+        <w:t>ADD bin/app /app</w:t>
+      </w:r>
     </w:p>
     <w:p>
       <w:pPr>
@@ -3139,25 +2867,7 @@
           <w:bCs/>
           <w:lang w:val="en-US"/>
         </w:rPr>
-        <w:t>CMD [</w:t>
-      </w:r>
-      <w:proofErr w:type="gramStart"/>
-      <w:r>
-        <w:rPr>
-          <w:b/>
-          <w:bCs/>
-          <w:lang w:val="en-US"/>
-        </w:rPr>
-        <w:t>"./</w:t>
-      </w:r>
-      <w:proofErr w:type="gramEnd"/>
-      <w:r>
-        <w:rPr>
-          <w:b/>
-          <w:bCs/>
-          <w:lang w:val="en-US"/>
-        </w:rPr>
-        <w:t>app"]</w:t>
+        <w:t>CMD ["./app"]</w:t>
       </w:r>
     </w:p>
     <w:p>
@@ -3179,35 +2889,7 @@
         <w:rPr>
           <w:lang w:val="en-US"/>
         </w:rPr>
-        <w:t xml:space="preserve">Once the </w:t>
-      </w:r>
-      <w:proofErr w:type="spellStart"/>
-      <w:r>
-        <w:rPr>
-          <w:lang w:val="en-US"/>
-        </w:rPr>
-        <w:t>Dockerfile</w:t>
-      </w:r>
-      <w:proofErr w:type="spellEnd"/>
-      <w:r>
-        <w:rPr>
-          <w:lang w:val="en-US"/>
-        </w:rPr>
-        <w:t xml:space="preserve"> was written, we used the docker build command to build a Docker image for our application. This command reads the </w:t>
-      </w:r>
-      <w:proofErr w:type="spellStart"/>
-      <w:r>
-        <w:rPr>
-          <w:lang w:val="en-US"/>
-        </w:rPr>
-        <w:t>Dockerfile</w:t>
-      </w:r>
-      <w:proofErr w:type="spellEnd"/>
-      <w:r>
-        <w:rPr>
-          <w:lang w:val="en-US"/>
-        </w:rPr>
-        <w:t xml:space="preserve"> and executes all </w:t>
+        <w:t xml:space="preserve">Once the Dockerfile was written, we used the docker build command to build a Docker image for our application. This command reads the Dockerfile and executes all </w:t>
       </w:r>
       <w:r>
         <w:rPr>
@@ -3313,21 +2995,7 @@
         <w:rPr>
           <w:lang w:val="en-US"/>
         </w:rPr>
-        <w:t xml:space="preserve"> We used </w:t>
-      </w:r>
-      <w:proofErr w:type="spellStart"/>
-      <w:r>
-        <w:rPr>
-          <w:lang w:val="en-US"/>
-        </w:rPr>
-        <w:t>PyInstaller</w:t>
-      </w:r>
-      <w:proofErr w:type="spellEnd"/>
-      <w:r>
-        <w:rPr>
-          <w:lang w:val="en-US"/>
-        </w:rPr>
-        <w:t>, a Python package that converts Python applications into stand-alone executables under Windows, GNU/Linux, Mac OS X, and more for this task</w:t>
+        <w:t xml:space="preserve"> We used PyInstaller, a Python package that converts Python applications into stand-alone executables under Windows, GNU/Linux, Mac OS X, and more for this task</w:t>
       </w:r>
       <w:r>
         <w:rPr>
@@ -3379,18 +3047,8 @@
           <w:bCs/>
           <w:lang w:val="en-US"/>
         </w:rPr>
-        <w:t xml:space="preserve">FROM python:3.7-slim AS </w:t>
-      </w:r>
-      <w:proofErr w:type="gramStart"/>
-      <w:r>
-        <w:rPr>
-          <w:b/>
-          <w:bCs/>
-          <w:lang w:val="en-US"/>
-        </w:rPr>
-        <w:t>build</w:t>
-      </w:r>
-      <w:proofErr w:type="gramEnd"/>
+        <w:t>FROM python:3.7-slim AS build</w:t>
+      </w:r>
     </w:p>
     <w:p>
       <w:pPr>
@@ -3430,18 +3088,8 @@
           <w:bCs/>
           <w:lang w:val="en-US"/>
         </w:rPr>
-        <w:t>WORKDIR /</w:t>
-      </w:r>
-      <w:proofErr w:type="gramStart"/>
-      <w:r>
-        <w:rPr>
-          <w:b/>
-          <w:bCs/>
-          <w:lang w:val="en-US"/>
-        </w:rPr>
-        <w:t>app</w:t>
-      </w:r>
-      <w:proofErr w:type="gramEnd"/>
+        <w:t>WORKDIR /app</w:t>
+      </w:r>
     </w:p>
     <w:p>
       <w:pPr>
@@ -3493,18 +3141,8 @@
           <w:bCs/>
           <w:lang w:val="en-US"/>
         </w:rPr>
-        <w:t>RUN apt-get update -</w:t>
-      </w:r>
-      <w:proofErr w:type="gramStart"/>
-      <w:r>
-        <w:rPr>
-          <w:b/>
-          <w:bCs/>
-          <w:lang w:val="en-US"/>
-        </w:rPr>
-        <w:t>y</w:t>
-      </w:r>
-      <w:proofErr w:type="gramEnd"/>
+        <w:t>RUN apt-get update -y</w:t>
+      </w:r>
     </w:p>
     <w:p>
       <w:pPr>
@@ -3530,63 +3168,7 @@
         <w:rPr>
           <w:lang w:val="en-US"/>
         </w:rPr>
-        <w:t xml:space="preserve">We installed </w:t>
-      </w:r>
-      <w:proofErr w:type="spellStart"/>
-      <w:r>
-        <w:rPr>
-          <w:lang w:val="en-US"/>
-        </w:rPr>
-        <w:t>binutils</w:t>
-      </w:r>
-      <w:proofErr w:type="spellEnd"/>
-      <w:r>
-        <w:rPr>
-          <w:lang w:val="en-US"/>
-        </w:rPr>
-        <w:t xml:space="preserve"> using the RUN keyword and the apt-get install -y </w:t>
-      </w:r>
-      <w:proofErr w:type="spellStart"/>
-      <w:r>
-        <w:rPr>
-          <w:lang w:val="en-US"/>
-        </w:rPr>
-        <w:t>binutils</w:t>
-      </w:r>
-      <w:proofErr w:type="spellEnd"/>
-      <w:r>
-        <w:rPr>
-          <w:lang w:val="en-US"/>
-        </w:rPr>
-        <w:t xml:space="preserve"> command. </w:t>
-      </w:r>
-      <w:proofErr w:type="spellStart"/>
-      <w:r>
-        <w:rPr>
-          <w:lang w:val="en-US"/>
-        </w:rPr>
-        <w:t>Binutils</w:t>
-      </w:r>
-      <w:proofErr w:type="spellEnd"/>
-      <w:r>
-        <w:rPr>
-          <w:lang w:val="en-US"/>
-        </w:rPr>
-        <w:t xml:space="preserve"> is a collection of binary tools necessary for the </w:t>
-      </w:r>
-      <w:proofErr w:type="spellStart"/>
-      <w:r>
-        <w:rPr>
-          <w:lang w:val="en-US"/>
-        </w:rPr>
-        <w:t>PyInstaller</w:t>
-      </w:r>
-      <w:proofErr w:type="spellEnd"/>
-      <w:r>
-        <w:rPr>
-          <w:lang w:val="en-US"/>
-        </w:rPr>
-        <w:t xml:space="preserve"> to work.</w:t>
+        <w:t>We installed binutils using the RUN keyword and the apt-get install -y binutils command. Binutils is a collection of binary tools necessary for the PyInstaller to work.</w:t>
       </w:r>
       <w:r>
         <w:rPr>
@@ -3600,20 +3182,8 @@
           <w:bCs/>
           <w:lang w:val="en-US"/>
         </w:rPr>
-        <w:t xml:space="preserve">RUN apt-get install -y </w:t>
-      </w:r>
-      <w:proofErr w:type="spellStart"/>
-      <w:proofErr w:type="gramStart"/>
-      <w:r>
-        <w:rPr>
-          <w:b/>
-          <w:bCs/>
-          <w:lang w:val="en-US"/>
-        </w:rPr>
-        <w:t>binutils</w:t>
-      </w:r>
-      <w:proofErr w:type="spellEnd"/>
-      <w:proofErr w:type="gramEnd"/>
+        <w:t>RUN apt-get install -y binutils</w:t>
+      </w:r>
     </w:p>
     <w:p>
       <w:pPr>
@@ -3647,34 +3217,14 @@
         </w:rPr>
         <w:br/>
       </w:r>
-      <w:proofErr w:type="gramStart"/>
-      <w:r>
-        <w:rPr>
-          <w:b/>
-          <w:bCs/>
-          <w:lang w:val="en-US"/>
-        </w:rPr>
-        <w:t>ADD .</w:t>
-      </w:r>
-      <w:proofErr w:type="gramEnd"/>
-      <w:r>
-        <w:rPr>
-          <w:b/>
-          <w:bCs/>
-          <w:lang w:val="en-US"/>
-        </w:rPr>
-        <w:t xml:space="preserve"> /</w:t>
-      </w:r>
-      <w:proofErr w:type="gramStart"/>
-      <w:r>
-        <w:rPr>
-          <w:b/>
-          <w:bCs/>
-          <w:lang w:val="en-US"/>
-        </w:rPr>
-        <w:t>app</w:t>
-      </w:r>
-      <w:proofErr w:type="gramEnd"/>
+      <w:r>
+        <w:rPr>
+          <w:b/>
+          <w:bCs/>
+          <w:lang w:val="en-US"/>
+        </w:rPr>
+        <w:t>ADD . /app</w:t>
+      </w:r>
     </w:p>
     <w:p>
       <w:pPr>
@@ -3700,35 +3250,7 @@
         <w:rPr>
           <w:lang w:val="en-US"/>
         </w:rPr>
-        <w:t xml:space="preserve">We installed </w:t>
-      </w:r>
-      <w:proofErr w:type="spellStart"/>
-      <w:r>
-        <w:rPr>
-          <w:lang w:val="en-US"/>
-        </w:rPr>
-        <w:t>PyInstaller</w:t>
-      </w:r>
-      <w:proofErr w:type="spellEnd"/>
-      <w:r>
-        <w:rPr>
-          <w:lang w:val="en-US"/>
-        </w:rPr>
-        <w:t xml:space="preserve"> and any needed packages specified in requirements.txt using the RUN keyword and the pip install command. </w:t>
-      </w:r>
-      <w:proofErr w:type="spellStart"/>
-      <w:r>
-        <w:rPr>
-          <w:lang w:val="en-US"/>
-        </w:rPr>
-        <w:t>PyInstaller</w:t>
-      </w:r>
-      <w:proofErr w:type="spellEnd"/>
-      <w:r>
-        <w:rPr>
-          <w:lang w:val="en-US"/>
-        </w:rPr>
-        <w:t xml:space="preserve"> is used to build our application into a binary, and requirements.txt lists the Python packages that our application depends on.</w:t>
+        <w:t>We installed PyInstaller and any needed packages specified in requirements.txt using the RUN keyword and the pip install command. PyInstaller is used to build our application into a binary, and requirements.txt lists the Python packages that our application depends on.</w:t>
       </w:r>
       <w:r>
         <w:rPr>
@@ -3742,38 +3264,8 @@
           <w:bCs/>
           <w:lang w:val="en-US"/>
         </w:rPr>
-        <w:t>RUN pip install --no-cache-</w:t>
-      </w:r>
-      <w:proofErr w:type="spellStart"/>
-      <w:r>
-        <w:rPr>
-          <w:b/>
-          <w:bCs/>
-          <w:lang w:val="en-US"/>
-        </w:rPr>
-        <w:t>dir</w:t>
-      </w:r>
-      <w:proofErr w:type="spellEnd"/>
-      <w:r>
-        <w:rPr>
-          <w:b/>
-          <w:bCs/>
-          <w:lang w:val="en-US"/>
-        </w:rPr>
-        <w:t xml:space="preserve"> -r requirements.txt </w:t>
-      </w:r>
-      <w:proofErr w:type="spellStart"/>
-      <w:proofErr w:type="gramStart"/>
-      <w:r>
-        <w:rPr>
-          <w:b/>
-          <w:bCs/>
-          <w:lang w:val="en-US"/>
-        </w:rPr>
-        <w:t>pyinstaller</w:t>
-      </w:r>
-      <w:proofErr w:type="spellEnd"/>
-      <w:proofErr w:type="gramEnd"/>
+        <w:t>RUN pip install --no-cache-dir -r requirements.txt pyinstaller</w:t>
+      </w:r>
     </w:p>
     <w:p>
       <w:pPr>
@@ -3811,35 +3303,7 @@
         <w:rPr>
           <w:lang w:val="en-US"/>
         </w:rPr>
-        <w:t xml:space="preserve"> keyword to specify the command to build the application into a binary. The </w:t>
-      </w:r>
-      <w:proofErr w:type="spellStart"/>
-      <w:r>
-        <w:rPr>
-          <w:lang w:val="en-US"/>
-        </w:rPr>
-        <w:t>pyinstaller</w:t>
-      </w:r>
-      <w:proofErr w:type="spellEnd"/>
-      <w:r>
-        <w:rPr>
-          <w:lang w:val="en-US"/>
-        </w:rPr>
-        <w:t xml:space="preserve"> --</w:t>
-      </w:r>
-      <w:proofErr w:type="spellStart"/>
-      <w:r>
-        <w:rPr>
-          <w:lang w:val="en-US"/>
-        </w:rPr>
-        <w:t>onefile</w:t>
-      </w:r>
-      <w:proofErr w:type="spellEnd"/>
-      <w:r>
-        <w:rPr>
-          <w:lang w:val="en-US"/>
-        </w:rPr>
-        <w:t xml:space="preserve"> command </w:t>
+        <w:t xml:space="preserve"> keyword to specify the command to build the application into a binary. The pyinstaller --onefile command </w:t>
       </w:r>
       <w:r>
         <w:rPr>
@@ -3875,35 +3339,7 @@
         <w:rPr>
           <w:lang w:val="en-US"/>
         </w:rPr>
-        <w:t xml:space="preserve"> directory in the binary. The app.py argument specifies the main script of our application, and the --</w:t>
-      </w:r>
-      <w:proofErr w:type="spellStart"/>
-      <w:r>
-        <w:rPr>
-          <w:lang w:val="en-US"/>
-        </w:rPr>
-        <w:t>distpath</w:t>
-      </w:r>
-      <w:proofErr w:type="spellEnd"/>
-      <w:r>
-        <w:rPr>
-          <w:lang w:val="en-US"/>
-        </w:rPr>
-        <w:t xml:space="preserve"> </w:t>
-      </w:r>
-      <w:proofErr w:type="spellStart"/>
-      <w:r>
-        <w:rPr>
-          <w:lang w:val="en-US"/>
-        </w:rPr>
-        <w:t>dist</w:t>
-      </w:r>
-      <w:proofErr w:type="spellEnd"/>
-      <w:r>
-        <w:rPr>
-          <w:lang w:val="en-US"/>
-        </w:rPr>
-        <w:t xml:space="preserve"> option specifies the output directory for the binary.</w:t>
+        <w:t xml:space="preserve"> directory in the binary. The app.py argument specifies the main script of our application, and the --distpath dist option specifies the output directory for the binary.</w:t>
       </w:r>
       <w:r>
         <w:rPr>
@@ -3925,100 +3361,8 @@
           <w:bCs/>
           <w:lang w:val="en-US"/>
         </w:rPr>
-        <w:t xml:space="preserve"> </w:t>
-      </w:r>
-      <w:proofErr w:type="spellStart"/>
-      <w:r>
-        <w:rPr>
-          <w:b/>
-          <w:bCs/>
-          <w:lang w:val="en-US"/>
-        </w:rPr>
-        <w:t>pyinstaller</w:t>
-      </w:r>
-      <w:proofErr w:type="spellEnd"/>
-      <w:r>
-        <w:rPr>
-          <w:b/>
-          <w:bCs/>
-          <w:lang w:val="en-US"/>
-        </w:rPr>
-        <w:t xml:space="preserve"> --</w:t>
-      </w:r>
-      <w:proofErr w:type="spellStart"/>
-      <w:r>
-        <w:rPr>
-          <w:b/>
-          <w:bCs/>
-          <w:lang w:val="en-US"/>
-        </w:rPr>
-        <w:t>onefile</w:t>
-      </w:r>
-      <w:proofErr w:type="spellEnd"/>
-      <w:r>
-        <w:rPr>
-          <w:b/>
-          <w:bCs/>
-          <w:lang w:val="en-US"/>
-        </w:rPr>
-        <w:t xml:space="preserve"> --add-data="</w:t>
-      </w:r>
-      <w:proofErr w:type="gramStart"/>
-      <w:r>
-        <w:rPr>
-          <w:b/>
-          <w:bCs/>
-          <w:lang w:val="en-US"/>
-        </w:rPr>
-        <w:t>templates/</w:t>
-      </w:r>
-      <w:proofErr w:type="spellStart"/>
-      <w:r>
-        <w:rPr>
-          <w:b/>
-          <w:bCs/>
-          <w:lang w:val="en-US"/>
-        </w:rPr>
-        <w:t>index.html:templates</w:t>
-      </w:r>
-      <w:proofErr w:type="spellEnd"/>
-      <w:proofErr w:type="gramEnd"/>
-      <w:r>
-        <w:rPr>
-          <w:b/>
-          <w:bCs/>
-          <w:lang w:val="en-US"/>
-        </w:rPr>
-        <w:t>/" app.py --</w:t>
-      </w:r>
-      <w:proofErr w:type="spellStart"/>
-      <w:r>
-        <w:rPr>
-          <w:b/>
-          <w:bCs/>
-          <w:lang w:val="en-US"/>
-        </w:rPr>
-        <w:t>distpath</w:t>
-      </w:r>
-      <w:proofErr w:type="spellEnd"/>
-      <w:r>
-        <w:rPr>
-          <w:b/>
-          <w:bCs/>
-          <w:lang w:val="en-US"/>
-        </w:rPr>
-        <w:t xml:space="preserve"> </w:t>
-      </w:r>
-      <w:proofErr w:type="spellStart"/>
-      <w:r>
-        <w:rPr>
-          <w:b/>
-          <w:bCs/>
-          <w:lang w:val="en-US"/>
-        </w:rPr>
-        <w:t>dist</w:t>
-      </w:r>
-      <w:proofErr w:type="spellEnd"/>
+        <w:t xml:space="preserve"> pyinstaller --onefile --add-data="templates/index.html:templates/" app.py --distpath dist</w:t>
+      </w:r>
     </w:p>
     <w:p>
       <w:pPr>
@@ -4103,19 +3447,11 @@
         </w:rPr>
         <w:t xml:space="preserve"> We used </w:t>
       </w:r>
-      <w:proofErr w:type="spellStart"/>
-      <w:r>
-        <w:rPr>
-          <w:lang w:val="en-US"/>
-        </w:rPr>
-        <w:t>Podman</w:t>
-      </w:r>
-      <w:proofErr w:type="spellEnd"/>
-      <w:r>
-        <w:rPr>
-          <w:lang w:val="en-US"/>
-        </w:rPr>
-        <w:t xml:space="preserve"> Compose</w:t>
+      <w:r>
+        <w:rPr>
+          <w:lang w:val="en-US"/>
+        </w:rPr>
+        <w:t>Podman Compose</w:t>
       </w:r>
       <w:r>
         <w:rPr>
@@ -4141,39 +3477,17 @@
         </w:rPr>
         <w:t xml:space="preserve">. </w:t>
       </w:r>
-      <w:proofErr w:type="spellStart"/>
-      <w:r>
-        <w:rPr>
-          <w:lang w:val="en-US"/>
-        </w:rPr>
-        <w:t>Podman</w:t>
-      </w:r>
-      <w:proofErr w:type="spellEnd"/>
-      <w:r>
-        <w:rPr>
-          <w:lang w:val="en-US"/>
-        </w:rPr>
-        <w:t xml:space="preserve"> Compose</w:t>
-      </w:r>
-      <w:r>
-        <w:rPr>
-          <w:lang w:val="en-US"/>
-        </w:rPr>
-        <w:t xml:space="preserve"> allows us to define the environment for our database using a YAML file, which is easier and more flexible than writing a </w:t>
-      </w:r>
-      <w:proofErr w:type="spellStart"/>
-      <w:r>
-        <w:rPr>
-          <w:lang w:val="en-US"/>
-        </w:rPr>
-        <w:t>Dockerfile</w:t>
-      </w:r>
-      <w:proofErr w:type="spellEnd"/>
-      <w:r>
-        <w:rPr>
-          <w:lang w:val="en-US"/>
-        </w:rPr>
-        <w:t>.</w:t>
+      <w:r>
+        <w:rPr>
+          <w:lang w:val="en-US"/>
+        </w:rPr>
+        <w:t>Podman Compose</w:t>
+      </w:r>
+      <w:r>
+        <w:rPr>
+          <w:lang w:val="en-US"/>
+        </w:rPr>
+        <w:t xml:space="preserve"> allows us to define the environment for our database using a YAML file, which is easier and more flexible than writing a Dockerfile.</w:t>
       </w:r>
     </w:p>
     <w:p>
@@ -4220,39 +3534,17 @@
         </w:rPr>
         <w:t xml:space="preserve">We started by defining a new service in our </w:t>
       </w:r>
-      <w:proofErr w:type="spellStart"/>
-      <w:r>
-        <w:rPr>
-          <w:lang w:val="en-US"/>
-        </w:rPr>
-        <w:t>Podman</w:t>
-      </w:r>
-      <w:proofErr w:type="spellEnd"/>
-      <w:r>
-        <w:rPr>
-          <w:lang w:val="en-US"/>
-        </w:rPr>
-        <w:t xml:space="preserve"> Compose</w:t>
-      </w:r>
-      <w:r>
-        <w:rPr>
-          <w:lang w:val="en-US"/>
-        </w:rPr>
-        <w:t xml:space="preserve"> file. This service, named </w:t>
-      </w:r>
-      <w:proofErr w:type="spellStart"/>
-      <w:r>
-        <w:rPr>
-          <w:lang w:val="en-US"/>
-        </w:rPr>
-        <w:t>db</w:t>
-      </w:r>
-      <w:proofErr w:type="spellEnd"/>
-      <w:r>
-        <w:rPr>
-          <w:lang w:val="en-US"/>
-        </w:rPr>
-        <w:t>, represents our database.</w:t>
+      <w:r>
+        <w:rPr>
+          <w:lang w:val="en-US"/>
+        </w:rPr>
+        <w:t>Podman Compose</w:t>
+      </w:r>
+      <w:r>
+        <w:rPr>
+          <w:lang w:val="en-US"/>
+        </w:rPr>
+        <w:t xml:space="preserve"> file. This service, named db, represents our database.</w:t>
       </w:r>
     </w:p>
     <w:p>
@@ -4286,25 +3578,7 @@
           <w:bCs/>
           <w:lang w:val="en-US"/>
         </w:rPr>
-        <w:t xml:space="preserve">  </w:t>
-      </w:r>
-      <w:proofErr w:type="spellStart"/>
-      <w:r>
-        <w:rPr>
-          <w:b/>
-          <w:bCs/>
-          <w:lang w:val="en-US"/>
-        </w:rPr>
-        <w:t>db</w:t>
-      </w:r>
-      <w:proofErr w:type="spellEnd"/>
-      <w:r>
-        <w:rPr>
-          <w:b/>
-          <w:bCs/>
-          <w:lang w:val="en-US"/>
-        </w:rPr>
-        <w:t>:</w:t>
+        <w:t xml:space="preserve">  db:</w:t>
       </w:r>
     </w:p>
     <w:p>
@@ -4335,23 +3609,7 @@
         <w:rPr>
           <w:lang w:val="en-US"/>
         </w:rPr>
-        <w:t>We used the arm64v8/</w:t>
-      </w:r>
-      <w:proofErr w:type="spellStart"/>
-      <w:proofErr w:type="gramStart"/>
-      <w:r>
-        <w:rPr>
-          <w:lang w:val="en-US"/>
-        </w:rPr>
-        <w:t>mysql:oracle</w:t>
-      </w:r>
-      <w:proofErr w:type="spellEnd"/>
-      <w:proofErr w:type="gramEnd"/>
-      <w:r>
-        <w:rPr>
-          <w:lang w:val="en-US"/>
-        </w:rPr>
-        <w:t xml:space="preserve"> image from Docker Hub for this project</w:t>
+        <w:t>We used the arm64v8/mysql:oracle image from Docker Hub for this project</w:t>
       </w:r>
       <w:r>
         <w:rPr>
@@ -4375,20 +3633,16 @@
           <w:bCs/>
           <w:lang w:val="en-US"/>
         </w:rPr>
-        <w:t>image: arm64v8/</w:t>
-      </w:r>
-      <w:proofErr w:type="spellStart"/>
-      <w:proofErr w:type="gramStart"/>
-      <w:r>
-        <w:rPr>
-          <w:b/>
-          <w:bCs/>
-          <w:lang w:val="en-US"/>
-        </w:rPr>
-        <w:t>mysql:oracle</w:t>
-      </w:r>
-      <w:proofErr w:type="spellEnd"/>
-      <w:proofErr w:type="gramEnd"/>
+        <w:t xml:space="preserve">image: </w:t>
+      </w:r>
+      <w:r>
+        <w:rPr>
+          <w:b/>
+          <w:bCs/>
+          <w:lang w:val="en-US"/>
+        </w:rPr>
+        <w:t>mysql:8.0.33</w:t>
+      </w:r>
     </w:p>
     <w:p>
       <w:pPr>
@@ -4412,35 +3666,7 @@
         <w:rPr>
           <w:lang w:val="en-US"/>
         </w:rPr>
-        <w:t xml:space="preserve">We defined a volume for our service. This volume, </w:t>
-      </w:r>
-      <w:proofErr w:type="spellStart"/>
-      <w:r>
-        <w:rPr>
-          <w:lang w:val="en-US"/>
-        </w:rPr>
-        <w:t>db_data</w:t>
-      </w:r>
-      <w:proofErr w:type="spellEnd"/>
-      <w:r>
-        <w:rPr>
-          <w:lang w:val="en-US"/>
-        </w:rPr>
-        <w:t>, is mounted at /var/lib/</w:t>
-      </w:r>
-      <w:proofErr w:type="spellStart"/>
-      <w:r>
-        <w:rPr>
-          <w:lang w:val="en-US"/>
-        </w:rPr>
-        <w:t>mysql</w:t>
-      </w:r>
-      <w:proofErr w:type="spellEnd"/>
-      <w:r>
-        <w:rPr>
-          <w:lang w:val="en-US"/>
-        </w:rPr>
-        <w:t xml:space="preserve"> in the container. This is where MySQL stores its data. </w:t>
+        <w:t xml:space="preserve">We defined a volume for our service. This volume, db_data, is mounted at /var/lib/mysql in the container. This is where MySQL stores its data. </w:t>
       </w:r>
       <w:r>
         <w:rPr>
@@ -4518,36 +3744,8 @@
           <w:bCs/>
           <w:lang w:val="en-US"/>
         </w:rPr>
-        <w:t xml:space="preserve">- </w:t>
-      </w:r>
-      <w:proofErr w:type="spellStart"/>
-      <w:r>
-        <w:rPr>
-          <w:b/>
-          <w:bCs/>
-          <w:lang w:val="en-US"/>
-        </w:rPr>
-        <w:t>db_data</w:t>
-      </w:r>
-      <w:proofErr w:type="spellEnd"/>
-      <w:r>
-        <w:rPr>
-          <w:b/>
-          <w:bCs/>
-          <w:lang w:val="en-US"/>
-        </w:rPr>
-        <w:t>:/var/lib/</w:t>
-      </w:r>
-      <w:proofErr w:type="spellStart"/>
-      <w:r>
-        <w:rPr>
-          <w:b/>
-          <w:bCs/>
-          <w:lang w:val="en-US"/>
-        </w:rPr>
-        <w:t>mysql</w:t>
-      </w:r>
-      <w:proofErr w:type="spellEnd"/>
+        <w:t>- db_data:/var/lib/mysql</w:t>
+      </w:r>
     </w:p>
     <w:p>
       <w:pPr>
@@ -4652,7 +3850,15 @@
           <w:bCs/>
           <w:lang w:val="en-US"/>
         </w:rPr>
-        <w:t>MYSQL_ROOT_PASSWORD: $DB_ROOT_PASS</w:t>
+        <w:t>MYSQL_ROOT_PASSWORD: $</w:t>
+      </w:r>
+      <w:r>
+        <w:rPr>
+          <w:b/>
+          <w:bCs/>
+          <w:lang w:val="en-US"/>
+        </w:rPr>
+        <w:t>MYSQL_ROOT_PASSWORD</w:t>
       </w:r>
     </w:p>
     <w:p>
@@ -4678,7 +3884,15 @@
           <w:bCs/>
           <w:lang w:val="en-US"/>
         </w:rPr>
-        <w:t>MYSQL_DATABASE: $DB_NAME</w:t>
+        <w:t>MYSQL_DATABASE: $</w:t>
+      </w:r>
+      <w:r>
+        <w:rPr>
+          <w:b/>
+          <w:bCs/>
+          <w:lang w:val="en-US"/>
+        </w:rPr>
+        <w:t>MYSQL_DATABASE</w:t>
       </w:r>
     </w:p>
     <w:p>
@@ -4704,7 +3918,15 @@
           <w:bCs/>
           <w:lang w:val="en-US"/>
         </w:rPr>
-        <w:t>MYSQL_USER: $DB_USER</w:t>
+        <w:t>MYSQL_USER: $</w:t>
+      </w:r>
+      <w:r>
+        <w:rPr>
+          <w:b/>
+          <w:bCs/>
+          <w:lang w:val="en-US"/>
+        </w:rPr>
+        <w:t>MYSQL_USER</w:t>
       </w:r>
     </w:p>
     <w:p>
@@ -4730,7 +3952,15 @@
           <w:bCs/>
           <w:lang w:val="en-US"/>
         </w:rPr>
-        <w:t>MYSQL_PASSWORD: $DB_PASS</w:t>
+        <w:t>MYSQL_PASSWORD: $</w:t>
+      </w:r>
+      <w:r>
+        <w:rPr>
+          <w:b/>
+          <w:bCs/>
+          <w:lang w:val="en-US"/>
+        </w:rPr>
+        <w:t>MYSQL_PASSWORD</w:t>
       </w:r>
     </w:p>
     <w:p>
@@ -4769,97 +3999,75 @@
         </w:rPr>
         <w:t xml:space="preserve"> command to start our database service. This command reads the </w:t>
       </w:r>
-      <w:proofErr w:type="spellStart"/>
+      <w:r>
+        <w:rPr>
+          <w:lang w:val="en-US"/>
+        </w:rPr>
+        <w:t>Podman Compose</w:t>
+      </w:r>
+      <w:r>
+        <w:rPr>
+          <w:lang w:val="en-US"/>
+        </w:rPr>
+        <w:t xml:space="preserve"> file and starts all the services defined in it, including our database service.</w:t>
+      </w:r>
+    </w:p>
+    <w:p>
+      <w:pPr>
+        <w:rPr>
+          <w:b/>
+          <w:bCs/>
+          <w:lang w:val="en-US"/>
+        </w:rPr>
+      </w:pPr>
+      <w:r>
+        <w:rPr>
+          <w:lang w:val="en-US"/>
+        </w:rPr>
+        <w:tab/>
+      </w:r>
+      <w:r>
+        <w:rPr>
+          <w:b/>
+          <w:bCs/>
+          <w:lang w:val="en-US"/>
+        </w:rPr>
+        <w:t>podman</w:t>
+      </w:r>
+      <w:r>
+        <w:rPr>
+          <w:b/>
+          <w:bCs/>
+          <w:lang w:val="en-US"/>
+        </w:rPr>
+        <w:t>-compose up</w:t>
+      </w:r>
+    </w:p>
+    <w:p>
+      <w:pPr>
+        <w:rPr>
+          <w:lang w:val="en-US"/>
+        </w:rPr>
+      </w:pPr>
+    </w:p>
+    <w:p>
+      <w:pPr>
+        <w:rPr>
+          <w:lang w:val="en-US"/>
+        </w:rPr>
+      </w:pPr>
+      <w:r>
+        <w:rPr>
+          <w:lang w:val="en-US"/>
+        </w:rPr>
+        <w:t xml:space="preserve">With </w:t>
+      </w:r>
       <w:r>
         <w:rPr>
           <w:lang w:val="en-US"/>
         </w:rPr>
         <w:t>Podman</w:t>
       </w:r>
-      <w:proofErr w:type="spellEnd"/>
-      <w:r>
-        <w:rPr>
-          <w:lang w:val="en-US"/>
-        </w:rPr>
-        <w:t xml:space="preserve"> Compose</w:t>
-      </w:r>
-      <w:r>
-        <w:rPr>
-          <w:lang w:val="en-US"/>
-        </w:rPr>
-        <w:t xml:space="preserve"> file and starts all the services defined in it, including our database service.</w:t>
-      </w:r>
-    </w:p>
-    <w:p>
-      <w:pPr>
-        <w:rPr>
-          <w:b/>
-          <w:bCs/>
-          <w:lang w:val="en-US"/>
-        </w:rPr>
-      </w:pPr>
-      <w:r>
-        <w:rPr>
-          <w:lang w:val="en-US"/>
-        </w:rPr>
-        <w:tab/>
-      </w:r>
-      <w:proofErr w:type="spellStart"/>
-      <w:r>
-        <w:rPr>
-          <w:b/>
-          <w:bCs/>
-          <w:lang w:val="en-US"/>
-        </w:rPr>
-        <w:t>podman</w:t>
-      </w:r>
-      <w:proofErr w:type="spellEnd"/>
-      <w:r>
-        <w:rPr>
-          <w:b/>
-          <w:bCs/>
-          <w:lang w:val="en-US"/>
-        </w:rPr>
-        <w:t xml:space="preserve">-compose </w:t>
-      </w:r>
-      <w:proofErr w:type="gramStart"/>
-      <w:r>
-        <w:rPr>
-          <w:b/>
-          <w:bCs/>
-          <w:lang w:val="en-US"/>
-        </w:rPr>
-        <w:t>up</w:t>
-      </w:r>
-      <w:proofErr w:type="gramEnd"/>
-    </w:p>
-    <w:p>
-      <w:pPr>
-        <w:rPr>
-          <w:lang w:val="en-US"/>
-        </w:rPr>
-      </w:pPr>
-    </w:p>
-    <w:p>
-      <w:pPr>
-        <w:rPr>
-          <w:lang w:val="en-US"/>
-        </w:rPr>
-      </w:pPr>
-      <w:r>
-        <w:rPr>
-          <w:lang w:val="en-US"/>
-        </w:rPr>
-        <w:t xml:space="preserve">With </w:t>
-      </w:r>
-      <w:proofErr w:type="spellStart"/>
-      <w:r>
-        <w:rPr>
-          <w:lang w:val="en-US"/>
-        </w:rPr>
-        <w:t>Podman</w:t>
-      </w:r>
-      <w:proofErr w:type="spellEnd"/>
       <w:r>
         <w:rPr>
           <w:lang w:val="en-US"/>
@@ -4890,19 +4098,11 @@
         </w:rPr>
         <w:t xml:space="preserve">Furthermore, by running the database in a container, we can easily manage it using </w:t>
       </w:r>
-      <w:proofErr w:type="spellStart"/>
-      <w:r>
-        <w:rPr>
-          <w:lang w:val="en-US"/>
-        </w:rPr>
-        <w:t>Podman</w:t>
-      </w:r>
-      <w:proofErr w:type="spellEnd"/>
-      <w:r>
-        <w:rPr>
-          <w:lang w:val="en-US"/>
-        </w:rPr>
-        <w:t xml:space="preserve"> Compose</w:t>
+      <w:r>
+        <w:rPr>
+          <w:lang w:val="en-US"/>
+        </w:rPr>
+        <w:t>Podman Compose</w:t>
       </w:r>
       <w:r>
         <w:rPr>
@@ -4910,19 +4110,11 @@
         </w:rPr>
         <w:t xml:space="preserve"> commands. For example, we can start, stop, or restart the database by running a single </w:t>
       </w:r>
-      <w:proofErr w:type="spellStart"/>
-      <w:r>
-        <w:rPr>
-          <w:lang w:val="en-US"/>
-        </w:rPr>
-        <w:t>Podman</w:t>
-      </w:r>
-      <w:proofErr w:type="spellEnd"/>
-      <w:r>
-        <w:rPr>
-          <w:lang w:val="en-US"/>
-        </w:rPr>
-        <w:t xml:space="preserve"> Compose</w:t>
+      <w:r>
+        <w:rPr>
+          <w:lang w:val="en-US"/>
+        </w:rPr>
+        <w:t>Podman Compose</w:t>
       </w:r>
       <w:r>
         <w:rPr>
@@ -4999,21 +4191,7 @@
         <w:rPr>
           <w:lang w:val="en-US"/>
         </w:rPr>
-        <w:t xml:space="preserve"> these services together. Service orchestration involves managing multiple services (in this case, the </w:t>
-      </w:r>
-      <w:proofErr w:type="gramStart"/>
-      <w:r>
-        <w:rPr>
-          <w:lang w:val="en-US"/>
-        </w:rPr>
-        <w:t>application</w:t>
-      </w:r>
-      <w:proofErr w:type="gramEnd"/>
-      <w:r>
-        <w:rPr>
-          <w:lang w:val="en-US"/>
-        </w:rPr>
-        <w:t xml:space="preserve"> and the database) so that they can interact with each other and function as a cohesive system.</w:t>
+        <w:t xml:space="preserve"> these services together. Service orchestration involves managing multiple services (in this case, the application and the database) so that they can interact with each other and function as a cohesive system.</w:t>
       </w:r>
       <w:r>
         <w:rPr>
@@ -5027,19 +4205,11 @@
         </w:rPr>
         <w:t xml:space="preserve">We used </w:t>
       </w:r>
-      <w:proofErr w:type="spellStart"/>
-      <w:r>
-        <w:rPr>
-          <w:lang w:val="en-US"/>
-        </w:rPr>
-        <w:t>Podman</w:t>
-      </w:r>
-      <w:proofErr w:type="spellEnd"/>
-      <w:r>
-        <w:rPr>
-          <w:lang w:val="en-US"/>
-        </w:rPr>
-        <w:t xml:space="preserve"> Compose</w:t>
+      <w:r>
+        <w:rPr>
+          <w:lang w:val="en-US"/>
+        </w:rPr>
+        <w:t>Podman Compose</w:t>
       </w:r>
       <w:r>
         <w:rPr>
@@ -5053,19 +4223,11 @@
         </w:rPr>
         <w:t xml:space="preserve">. </w:t>
       </w:r>
-      <w:proofErr w:type="spellStart"/>
-      <w:r>
-        <w:rPr>
-          <w:lang w:val="en-US"/>
-        </w:rPr>
-        <w:t>Podman</w:t>
-      </w:r>
-      <w:proofErr w:type="spellEnd"/>
-      <w:r>
-        <w:rPr>
-          <w:lang w:val="en-US"/>
-        </w:rPr>
-        <w:t xml:space="preserve"> Compose</w:t>
+      <w:r>
+        <w:rPr>
+          <w:lang w:val="en-US"/>
+        </w:rPr>
+        <w:t>Podman Compose</w:t>
       </w:r>
       <w:r>
         <w:rPr>
@@ -5093,19 +4255,11 @@
         </w:rPr>
         <w:t xml:space="preserve">Here's a breakdown of the </w:t>
       </w:r>
-      <w:proofErr w:type="spellStart"/>
-      <w:r>
-        <w:rPr>
-          <w:lang w:val="en-US"/>
-        </w:rPr>
-        <w:t>Podman</w:t>
-      </w:r>
-      <w:proofErr w:type="spellEnd"/>
-      <w:r>
-        <w:rPr>
-          <w:lang w:val="en-US"/>
-        </w:rPr>
-        <w:t xml:space="preserve"> Compose</w:t>
+      <w:r>
+        <w:rPr>
+          <w:lang w:val="en-US"/>
+        </w:rPr>
+        <w:t>Podman Compose</w:t>
       </w:r>
       <w:r>
         <w:rPr>
@@ -5136,21 +4290,7 @@
         <w:rPr>
           <w:lang w:val="en-US"/>
         </w:rPr>
-        <w:t xml:space="preserve">We defined two services: </w:t>
-      </w:r>
-      <w:proofErr w:type="spellStart"/>
-      <w:r>
-        <w:rPr>
-          <w:lang w:val="en-US"/>
-        </w:rPr>
-        <w:t>db</w:t>
-      </w:r>
-      <w:proofErr w:type="spellEnd"/>
-      <w:r>
-        <w:rPr>
-          <w:lang w:val="en-US"/>
-        </w:rPr>
-        <w:t xml:space="preserve"> for our database and web for our application. Each service is defined with its configuration, such as the Docker image to use, the environment variables to set, and the networks to connect to.</w:t>
+        <w:t>We defined two services: db for our database and web for our application. Each service is defined with its configuration, such as the Docker image to use, the environment variables to set, and the networks to connect to.</w:t>
       </w:r>
     </w:p>
     <w:p>
@@ -5186,25 +4326,7 @@
           <w:bCs/>
           <w:lang w:val="en-US"/>
         </w:rPr>
-        <w:t xml:space="preserve">  </w:t>
-      </w:r>
-      <w:proofErr w:type="spellStart"/>
-      <w:r>
-        <w:rPr>
-          <w:b/>
-          <w:bCs/>
-          <w:lang w:val="en-US"/>
-        </w:rPr>
-        <w:t>db</w:t>
-      </w:r>
-      <w:proofErr w:type="spellEnd"/>
-      <w:r>
-        <w:rPr>
-          <w:b/>
-          <w:bCs/>
-          <w:lang w:val="en-US"/>
-        </w:rPr>
-        <w:t>:</w:t>
+        <w:t xml:space="preserve">  db:</w:t>
       </w:r>
     </w:p>
     <w:p>
@@ -5284,37 +4406,7 @@
         <w:rPr>
           <w:lang w:val="en-US"/>
         </w:rPr>
-        <w:t xml:space="preserve">For the </w:t>
-      </w:r>
-      <w:proofErr w:type="spellStart"/>
-      <w:r>
-        <w:rPr>
-          <w:lang w:val="en-US"/>
-        </w:rPr>
-        <w:t>db</w:t>
-      </w:r>
-      <w:proofErr w:type="spellEnd"/>
-      <w:r>
-        <w:rPr>
-          <w:lang w:val="en-US"/>
-        </w:rPr>
-        <w:t xml:space="preserve"> service, we used the arm64v8/</w:t>
-      </w:r>
-      <w:proofErr w:type="spellStart"/>
-      <w:proofErr w:type="gramStart"/>
-      <w:r>
-        <w:rPr>
-          <w:lang w:val="en-US"/>
-        </w:rPr>
-        <w:t>mysql:oracle</w:t>
-      </w:r>
-      <w:proofErr w:type="spellEnd"/>
-      <w:proofErr w:type="gramEnd"/>
-      <w:r>
-        <w:rPr>
-          <w:lang w:val="en-US"/>
-        </w:rPr>
-        <w:t xml:space="preserve"> image from Docker Hub, and we set several environment variables to configure the MySQL server.</w:t>
+        <w:t>For the db service, we used the arm64v8/mysql:oracle image from Docker Hub, and we set several environment variables to configure the MySQL server.</w:t>
       </w:r>
       <w:r>
         <w:rPr>
@@ -5338,35 +4430,7 @@
         <w:rPr>
           <w:lang w:val="en-US"/>
         </w:rPr>
-        <w:t xml:space="preserve">using the </w:t>
-      </w:r>
-      <w:proofErr w:type="spellStart"/>
-      <w:r>
-        <w:rPr>
-          <w:lang w:val="en-US"/>
-        </w:rPr>
-        <w:t>Dockerfile</w:t>
-      </w:r>
-      <w:proofErr w:type="spellEnd"/>
-      <w:r>
-        <w:rPr>
-          <w:lang w:val="en-US"/>
-        </w:rPr>
-        <w:t xml:space="preserve"> located at .docker/</w:t>
-      </w:r>
-      <w:proofErr w:type="spellStart"/>
-      <w:r>
-        <w:rPr>
-          <w:lang w:val="en-US"/>
-        </w:rPr>
-        <w:t>Dockerfile.app</w:t>
-      </w:r>
-      <w:proofErr w:type="spellEnd"/>
-      <w:r>
-        <w:rPr>
-          <w:lang w:val="en-US"/>
-        </w:rPr>
-        <w:t>. We also set several environment variables to configure the application, including the database host, name, user, and password.</w:t>
+        <w:t>using the Dockerfile located at .docker/Dockerfile.app. We also set several environment variables to configure the application, including the database host, name, user, and password.</w:t>
       </w:r>
       <w:r>
         <w:rPr>
@@ -5384,35 +4448,7 @@
         <w:rPr>
           <w:lang w:val="en-US"/>
         </w:rPr>
-        <w:t xml:space="preserve"> defined a volume named </w:t>
-      </w:r>
-      <w:proofErr w:type="spellStart"/>
-      <w:r>
-        <w:rPr>
-          <w:lang w:val="en-US"/>
-        </w:rPr>
-        <w:t>db_data</w:t>
-      </w:r>
-      <w:proofErr w:type="spellEnd"/>
-      <w:r>
-        <w:rPr>
-          <w:lang w:val="en-US"/>
-        </w:rPr>
-        <w:t xml:space="preserve"> for the </w:t>
-      </w:r>
-      <w:proofErr w:type="spellStart"/>
-      <w:r>
-        <w:rPr>
-          <w:lang w:val="en-US"/>
-        </w:rPr>
-        <w:t>db</w:t>
-      </w:r>
-      <w:proofErr w:type="spellEnd"/>
-      <w:r>
-        <w:rPr>
-          <w:lang w:val="en-US"/>
-        </w:rPr>
-        <w:t xml:space="preserve"> service. This volume is used to persist the data of our MySQL server.</w:t>
+        <w:t xml:space="preserve"> defined a volume named db_data for the db service. This volume is used to persist the data of our MySQL server.</w:t>
       </w:r>
     </w:p>
     <w:p>
@@ -5456,25 +4492,7 @@
           <w:lang w:val="en-US"/>
         </w:rPr>
         <w:tab/>
-        <w:t xml:space="preserve">   </w:t>
-      </w:r>
-      <w:proofErr w:type="spellStart"/>
-      <w:r>
-        <w:rPr>
-          <w:b/>
-          <w:bCs/>
-          <w:lang w:val="en-US"/>
-        </w:rPr>
-        <w:t>db_data</w:t>
-      </w:r>
-      <w:proofErr w:type="spellEnd"/>
-      <w:r>
-        <w:rPr>
-          <w:b/>
-          <w:bCs/>
-          <w:lang w:val="en-US"/>
-        </w:rPr>
-        <w:t>:</w:t>
+        <w:t xml:space="preserve">   db_data:</w:t>
       </w:r>
     </w:p>
     <w:p>
@@ -5499,21 +4517,7 @@
         <w:rPr>
           <w:lang w:val="en-US"/>
         </w:rPr>
-        <w:t xml:space="preserve">We defined a network named </w:t>
-      </w:r>
-      <w:proofErr w:type="spellStart"/>
-      <w:r>
-        <w:rPr>
-          <w:lang w:val="en-US"/>
-        </w:rPr>
-        <w:t>tempconverter</w:t>
-      </w:r>
-      <w:proofErr w:type="spellEnd"/>
-      <w:r>
-        <w:rPr>
-          <w:lang w:val="en-US"/>
-        </w:rPr>
-        <w:t>-cloud for our services. This network allows our services to communicate with each other.</w:t>
+        <w:t>We defined a network named tempconverter-cloud for our services. This network allows our services to communicate with each other.</w:t>
       </w:r>
     </w:p>
     <w:p>
@@ -5547,25 +4551,7 @@
           <w:bCs/>
           <w:lang w:val="en-US"/>
         </w:rPr>
-        <w:t xml:space="preserve">  </w:t>
-      </w:r>
-      <w:proofErr w:type="spellStart"/>
-      <w:r>
-        <w:rPr>
-          <w:b/>
-          <w:bCs/>
-          <w:lang w:val="en-US"/>
-        </w:rPr>
-        <w:t>tempconverter</w:t>
-      </w:r>
-      <w:proofErr w:type="spellEnd"/>
-      <w:r>
-        <w:rPr>
-          <w:b/>
-          <w:bCs/>
-          <w:lang w:val="en-US"/>
-        </w:rPr>
-        <w:t>-cloud:</w:t>
+        <w:t xml:space="preserve">  tempconverter-cloud:</w:t>
       </w:r>
     </w:p>
     <w:p>
@@ -5622,19 +4608,11 @@
         </w:rPr>
         <w:t xml:space="preserve">Finally, we used the docker-compose up command to start our services. This command reads the </w:t>
       </w:r>
-      <w:proofErr w:type="spellStart"/>
-      <w:r>
-        <w:rPr>
-          <w:lang w:val="en-US"/>
-        </w:rPr>
-        <w:t>Podman</w:t>
-      </w:r>
-      <w:proofErr w:type="spellEnd"/>
-      <w:r>
-        <w:rPr>
-          <w:lang w:val="en-US"/>
-        </w:rPr>
-        <w:t xml:space="preserve"> Compose</w:t>
+      <w:r>
+        <w:rPr>
+          <w:lang w:val="en-US"/>
+        </w:rPr>
+        <w:t>Podman Compose</w:t>
       </w:r>
       <w:r>
         <w:rPr>
@@ -5657,7 +4635,6 @@
         </w:rPr>
         <w:tab/>
       </w:r>
-      <w:proofErr w:type="spellStart"/>
       <w:r>
         <w:rPr>
           <w:b/>
@@ -5666,25 +4643,14 @@
         </w:rPr>
         <w:t>podman</w:t>
       </w:r>
-      <w:proofErr w:type="spellEnd"/>
-      <w:r>
-        <w:rPr>
-          <w:b/>
-          <w:bCs/>
-          <w:lang w:val="en-US"/>
-        </w:rPr>
-        <w:t xml:space="preserve">-compose </w:t>
-      </w:r>
-      <w:proofErr w:type="gramStart"/>
-      <w:r>
-        <w:rPr>
-          <w:b/>
-          <w:bCs/>
-          <w:lang w:val="en-US"/>
-        </w:rPr>
-        <w:t>up</w:t>
-      </w:r>
-      <w:proofErr w:type="gramEnd"/>
+      <w:r>
+        <w:rPr>
+          <w:b/>
+          <w:bCs/>
+          <w:lang w:val="en-US"/>
+        </w:rPr>
+        <w:t>-compose up</w:t>
+      </w:r>
     </w:p>
     <w:p>
       <w:pPr>
@@ -5717,19 +4683,11 @@
         <w:lastRenderedPageBreak/>
         <w:t xml:space="preserve">With </w:t>
       </w:r>
-      <w:proofErr w:type="spellStart"/>
-      <w:r>
-        <w:rPr>
-          <w:lang w:val="en-US"/>
-        </w:rPr>
-        <w:t>Podman</w:t>
-      </w:r>
-      <w:proofErr w:type="spellEnd"/>
-      <w:r>
-        <w:rPr>
-          <w:lang w:val="en-US"/>
-        </w:rPr>
-        <w:t xml:space="preserve"> Compose</w:t>
+      <w:r>
+        <w:rPr>
+          <w:lang w:val="en-US"/>
+        </w:rPr>
+        <w:t>Podman Compose</w:t>
       </w:r>
       <w:r>
         <w:rPr>
@@ -5819,21 +4777,7 @@
         <w:rPr>
           <w:lang w:val="en-US"/>
         </w:rPr>
-        <w:t xml:space="preserve">First, we initialized a Docker Swarm using the docker swarm </w:t>
-      </w:r>
-      <w:proofErr w:type="spellStart"/>
-      <w:r>
-        <w:rPr>
-          <w:lang w:val="en-US"/>
-        </w:rPr>
-        <w:t>init</w:t>
-      </w:r>
-      <w:proofErr w:type="spellEnd"/>
-      <w:r>
-        <w:rPr>
-          <w:lang w:val="en-US"/>
-        </w:rPr>
-        <w:t xml:space="preserve"> command. This command sets up the current Docker host as a Swarm manager, which allows us to manage the Swarm and its services.</w:t>
+        <w:t>First, we initialized a Docker Swarm using the docker swarm init command. This command sets up the current Docker host as a Swarm manager, which allows us to manage the Swarm and its services.</w:t>
       </w:r>
     </w:p>
     <w:p>
@@ -5859,18 +4803,8 @@
           <w:bCs/>
           <w:lang w:val="en-US"/>
         </w:rPr>
-        <w:t xml:space="preserve">ocker swarm </w:t>
-      </w:r>
-      <w:proofErr w:type="spellStart"/>
-      <w:r>
-        <w:rPr>
-          <w:b/>
-          <w:bCs/>
-          <w:lang w:val="en-US"/>
-        </w:rPr>
-        <w:t>init</w:t>
-      </w:r>
-      <w:proofErr w:type="spellEnd"/>
+        <w:t>ocker swarm init</w:t>
+      </w:r>
     </w:p>
     <w:p>
       <w:pPr>
@@ -5898,19 +4832,11 @@
         </w:rPr>
         <w:t xml:space="preserve">Next, we deployed our services to the Swarm using the docker stack deploy command. This command reads a </w:t>
       </w:r>
-      <w:proofErr w:type="spellStart"/>
-      <w:r>
-        <w:rPr>
-          <w:lang w:val="en-US"/>
-        </w:rPr>
-        <w:t>Podman</w:t>
-      </w:r>
-      <w:proofErr w:type="spellEnd"/>
-      <w:r>
-        <w:rPr>
-          <w:lang w:val="en-US"/>
-        </w:rPr>
-        <w:t xml:space="preserve"> Compose</w:t>
+      <w:r>
+        <w:rPr>
+          <w:lang w:val="en-US"/>
+        </w:rPr>
+        <w:t>Podman Compose</w:t>
       </w:r>
       <w:r>
         <w:rPr>
@@ -5942,38 +4868,8 @@
           <w:bCs/>
           <w:lang w:val="en-US"/>
         </w:rPr>
-        <w:t>ocker stack deploy -c docker-</w:t>
-      </w:r>
-      <w:proofErr w:type="spellStart"/>
-      <w:r>
-        <w:rPr>
-          <w:b/>
-          <w:bCs/>
-          <w:lang w:val="en-US"/>
-        </w:rPr>
-        <w:t>compose.yml</w:t>
-      </w:r>
-      <w:proofErr w:type="spellEnd"/>
-      <w:r>
-        <w:rPr>
-          <w:b/>
-          <w:bCs/>
-          <w:lang w:val="en-US"/>
-        </w:rPr>
-        <w:t xml:space="preserve"> </w:t>
-      </w:r>
-      <w:proofErr w:type="spellStart"/>
-      <w:proofErr w:type="gramStart"/>
-      <w:r>
-        <w:rPr>
-          <w:b/>
-          <w:bCs/>
-          <w:lang w:val="en-US"/>
-        </w:rPr>
-        <w:t>tempconverter</w:t>
-      </w:r>
-      <w:proofErr w:type="spellEnd"/>
-      <w:proofErr w:type="gramEnd"/>
+        <w:t>ocker stack deploy -c docker-compose.yml tempconverter</w:t>
+      </w:r>
     </w:p>
     <w:p>
       <w:pPr>
@@ -5995,55 +4891,19 @@
         <w:rPr>
           <w:lang w:val="en-US"/>
         </w:rPr>
-        <w:t>In the command above, -c docker-</w:t>
-      </w:r>
-      <w:proofErr w:type="spellStart"/>
-      <w:r>
-        <w:rPr>
-          <w:lang w:val="en-US"/>
-        </w:rPr>
-        <w:t>compose.yml</w:t>
-      </w:r>
-      <w:proofErr w:type="spellEnd"/>
-      <w:r>
-        <w:rPr>
-          <w:lang w:val="en-US"/>
-        </w:rPr>
-        <w:t xml:space="preserve"> specifies the </w:t>
-      </w:r>
-      <w:proofErr w:type="spellStart"/>
-      <w:r>
-        <w:rPr>
-          <w:lang w:val="en-US"/>
-        </w:rPr>
-        <w:t>Podman</w:t>
-      </w:r>
-      <w:proofErr w:type="spellEnd"/>
-      <w:r>
-        <w:rPr>
-          <w:lang w:val="en-US"/>
-        </w:rPr>
-        <w:t xml:space="preserve"> Compose</w:t>
-      </w:r>
-      <w:r>
-        <w:rPr>
-          <w:lang w:val="en-US"/>
-        </w:rPr>
-        <w:t xml:space="preserve"> file to use, and </w:t>
-      </w:r>
-      <w:proofErr w:type="spellStart"/>
-      <w:r>
-        <w:rPr>
-          <w:lang w:val="en-US"/>
-        </w:rPr>
-        <w:t>tempconverter</w:t>
-      </w:r>
-      <w:proofErr w:type="spellEnd"/>
-      <w:r>
-        <w:rPr>
-          <w:lang w:val="en-US"/>
-        </w:rPr>
-        <w:t xml:space="preserve"> is the </w:t>
+        <w:t xml:space="preserve">In the command above, -c docker-compose.yml specifies the </w:t>
+      </w:r>
+      <w:r>
+        <w:rPr>
+          <w:lang w:val="en-US"/>
+        </w:rPr>
+        <w:t>Podman Compose</w:t>
+      </w:r>
+      <w:r>
+        <w:rPr>
+          <w:lang w:val="en-US"/>
+        </w:rPr>
+        <w:t xml:space="preserve"> file to use, and tempconverter is the </w:t>
       </w:r>
       <w:r>
         <w:rPr>
@@ -6082,39 +4942,17 @@
         </w:rPr>
         <w:t xml:space="preserve">The </w:t>
       </w:r>
-      <w:proofErr w:type="spellStart"/>
-      <w:r>
-        <w:rPr>
-          <w:lang w:val="en-US"/>
-        </w:rPr>
-        <w:t>Podman</w:t>
-      </w:r>
-      <w:proofErr w:type="spellEnd"/>
-      <w:r>
-        <w:rPr>
-          <w:lang w:val="en-US"/>
-        </w:rPr>
-        <w:t xml:space="preserve"> Compose</w:t>
-      </w:r>
-      <w:r>
-        <w:rPr>
-          <w:lang w:val="en-US"/>
-        </w:rPr>
-        <w:t xml:space="preserve"> file we used for deployment is like the one we used for service orchestration, but with a few differences. For example, we replaced the build directive with the image directive for the web service, as Docker Swarm does not support building images. We also removed the </w:t>
-      </w:r>
-      <w:proofErr w:type="spellStart"/>
-      <w:r>
-        <w:rPr>
-          <w:lang w:val="en-US"/>
-        </w:rPr>
-        <w:t>container_name</w:t>
-      </w:r>
-      <w:proofErr w:type="spellEnd"/>
-      <w:r>
-        <w:rPr>
-          <w:lang w:val="en-US"/>
-        </w:rPr>
-        <w:t xml:space="preserve"> directive, as Docker Swarm automatically assigns names to </w:t>
+      <w:r>
+        <w:rPr>
+          <w:lang w:val="en-US"/>
+        </w:rPr>
+        <w:t>Podman Compose</w:t>
+      </w:r>
+      <w:r>
+        <w:rPr>
+          <w:lang w:val="en-US"/>
+        </w:rPr>
+        <w:t xml:space="preserve"> file we used for deployment is like the one we used for service orchestration, but with a few differences. For example, we replaced the build directive with the image directive for the web service, as Docker Swarm does not support building images. We also removed the container_name directive, as Docker Swarm automatically assigns names to </w:t>
       </w:r>
       <w:r>
         <w:rPr>
@@ -6352,7 +5190,6 @@
         </w:rPr>
         <w:tab/>
       </w:r>
-      <w:proofErr w:type="spellStart"/>
       <w:r>
         <w:rPr>
           <w:b/>
@@ -6361,32 +5198,13 @@
         </w:rPr>
         <w:t>podman</w:t>
       </w:r>
-      <w:proofErr w:type="spellEnd"/>
-      <w:r>
-        <w:rPr>
-          <w:b/>
-          <w:bCs/>
-          <w:lang w:val="en-US"/>
-        </w:rPr>
-        <w:t xml:space="preserve"> tag </w:t>
-      </w:r>
-      <w:proofErr w:type="spellStart"/>
-      <w:r>
-        <w:rPr>
-          <w:b/>
-          <w:bCs/>
-          <w:lang w:val="en-US"/>
-        </w:rPr>
-        <w:t>tempconverter</w:t>
-      </w:r>
-      <w:proofErr w:type="spellEnd"/>
-      <w:r>
-        <w:rPr>
-          <w:b/>
-          <w:bCs/>
-          <w:lang w:val="en-US"/>
-        </w:rPr>
-        <w:t>-app:</w:t>
+      <w:r>
+        <w:rPr>
+          <w:b/>
+          <w:bCs/>
+          <w:lang w:val="en-US"/>
+        </w:rPr>
+        <w:t xml:space="preserve"> tag tempconverter-app:</w:t>
       </w:r>
       <w:r>
         <w:rPr>
@@ -6402,43 +5220,7 @@
           <w:bCs/>
           <w:lang w:val="en-US"/>
         </w:rPr>
-        <w:t xml:space="preserve">latest </w:t>
-      </w:r>
-      <w:proofErr w:type="spellStart"/>
-      <w:r>
-        <w:rPr>
-          <w:b/>
-          <w:bCs/>
-          <w:lang w:val="en-US"/>
-        </w:rPr>
-        <w:t>tempconverter</w:t>
-      </w:r>
-      <w:proofErr w:type="spellEnd"/>
-      <w:r>
-        <w:rPr>
-          <w:b/>
-          <w:bCs/>
-          <w:lang w:val="en-US"/>
-        </w:rPr>
-        <w:t>-app:&lt;</w:t>
-      </w:r>
-      <w:proofErr w:type="spellStart"/>
-      <w:r>
-        <w:rPr>
-          <w:b/>
-          <w:bCs/>
-          <w:lang w:val="en-US"/>
-        </w:rPr>
-        <w:t>hash_of_file</w:t>
-      </w:r>
-      <w:proofErr w:type="spellEnd"/>
-      <w:r>
-        <w:rPr>
-          <w:b/>
-          <w:bCs/>
-          <w:lang w:val="en-US"/>
-        </w:rPr>
-        <w:t>&gt;</w:t>
+        <w:t>latest tempconverter-app:&lt;hash_of_file&gt;</w:t>
       </w:r>
     </w:p>
     <w:p>
@@ -6459,21 +5241,7 @@
         <w:rPr>
           <w:lang w:val="en-US"/>
         </w:rPr>
-        <w:t xml:space="preserve">In the command above, </w:t>
-      </w:r>
-      <w:proofErr w:type="spellStart"/>
-      <w:r>
-        <w:rPr>
-          <w:lang w:val="en-US"/>
-        </w:rPr>
-        <w:t>tempconverter</w:t>
-      </w:r>
-      <w:proofErr w:type="spellEnd"/>
-      <w:r>
-        <w:rPr>
-          <w:lang w:val="en-US"/>
-        </w:rPr>
-        <w:t>-app:</w:t>
+        <w:t>In the command above, tempconverter-app:</w:t>
       </w:r>
       <w:r>
         <w:rPr>
@@ -6485,21 +5253,7 @@
         <w:rPr>
           <w:lang w:val="en-US"/>
         </w:rPr>
-        <w:t>latest is the name and tag of our image, and &lt;</w:t>
-      </w:r>
-      <w:proofErr w:type="spellStart"/>
-      <w:r>
-        <w:rPr>
-          <w:lang w:val="en-US"/>
-        </w:rPr>
-        <w:t>hash_of_file</w:t>
-      </w:r>
-      <w:proofErr w:type="spellEnd"/>
-      <w:r>
-        <w:rPr>
-          <w:lang w:val="en-US"/>
-        </w:rPr>
-        <w:t>&gt; is the new tag we want to assign to the image.</w:t>
+        <w:t>latest is the name and tag of our image, and &lt;hash_of_file&gt; is the new tag we want to assign to the image.</w:t>
       </w:r>
     </w:p>
     <w:p>
@@ -6541,7 +5295,6 @@
         </w:rPr>
         <w:tab/>
       </w:r>
-      <w:proofErr w:type="spellStart"/>
       <w:r>
         <w:rPr>
           <w:b/>
@@ -6550,7 +5303,6 @@
         </w:rPr>
         <w:t>podman</w:t>
       </w:r>
-      <w:proofErr w:type="spellEnd"/>
       <w:r>
         <w:rPr>
           <w:b/>
@@ -6607,7 +5359,6 @@
         </w:rPr>
         <w:tab/>
       </w:r>
-      <w:proofErr w:type="spellStart"/>
       <w:r>
         <w:rPr>
           <w:b/>
@@ -6616,7 +5367,6 @@
         </w:rPr>
         <w:t>podman</w:t>
       </w:r>
-      <w:proofErr w:type="spellEnd"/>
       <w:r>
         <w:rPr>
           <w:b/>
@@ -6631,43 +5381,7 @@
           <w:bCs/>
           <w:lang w:val="en-US"/>
         </w:rPr>
-        <w:t>push darwin0id/</w:t>
-      </w:r>
-      <w:proofErr w:type="spellStart"/>
-      <w:r>
-        <w:rPr>
-          <w:b/>
-          <w:bCs/>
-          <w:lang w:val="en-US"/>
-        </w:rPr>
-        <w:t>tempconverter</w:t>
-      </w:r>
-      <w:proofErr w:type="spellEnd"/>
-      <w:r>
-        <w:rPr>
-          <w:b/>
-          <w:bCs/>
-          <w:lang w:val="en-US"/>
-        </w:rPr>
-        <w:t>-app:&lt;</w:t>
-      </w:r>
-      <w:proofErr w:type="spellStart"/>
-      <w:r>
-        <w:rPr>
-          <w:b/>
-          <w:bCs/>
-          <w:lang w:val="en-US"/>
-        </w:rPr>
-        <w:t>hash_of_file</w:t>
-      </w:r>
-      <w:proofErr w:type="spellEnd"/>
-      <w:r>
-        <w:rPr>
-          <w:b/>
-          <w:bCs/>
-          <w:lang w:val="en-US"/>
-        </w:rPr>
-        <w:t>&gt;</w:t>
+        <w:t>push darwin0id/tempconverter-app:&lt;hash_of_file&gt;</w:t>
       </w:r>
     </w:p>
     <w:p>
@@ -6699,43 +5413,7 @@
           <w:bCs/>
           <w:lang w:val="en-US"/>
         </w:rPr>
-        <w:t>darwin0id/</w:t>
-      </w:r>
-      <w:proofErr w:type="spellStart"/>
-      <w:r>
-        <w:rPr>
-          <w:b/>
-          <w:bCs/>
-          <w:lang w:val="en-US"/>
-        </w:rPr>
-        <w:t>tempconverter</w:t>
-      </w:r>
-      <w:proofErr w:type="spellEnd"/>
-      <w:r>
-        <w:rPr>
-          <w:b/>
-          <w:bCs/>
-          <w:lang w:val="en-US"/>
-        </w:rPr>
-        <w:t>-app:&lt;</w:t>
-      </w:r>
-      <w:proofErr w:type="spellStart"/>
-      <w:r>
-        <w:rPr>
-          <w:b/>
-          <w:bCs/>
-          <w:lang w:val="en-US"/>
-        </w:rPr>
-        <w:t>hash_of_file</w:t>
-      </w:r>
-      <w:proofErr w:type="spellEnd"/>
-      <w:r>
-        <w:rPr>
-          <w:b/>
-          <w:bCs/>
-          <w:lang w:val="en-US"/>
-        </w:rPr>
-        <w:t>&gt;</w:t>
+        <w:t>darwin0id/tempconverter-app:&lt;hash_of_file&gt;</w:t>
       </w:r>
       <w:r>
         <w:rPr>
@@ -6811,17 +5489,9 @@
         <w:rPr>
           <w:lang w:val="en-US"/>
         </w:rPr>
-        <w:t xml:space="preserve">Automation with </w:t>
-      </w:r>
-      <w:proofErr w:type="spellStart"/>
-      <w:r>
-        <w:rPr>
-          <w:lang w:val="en-US"/>
-        </w:rPr>
-        <w:t>Makefile</w:t>
+        <w:t>Automation with Makefile</w:t>
       </w:r>
       <w:bookmarkEnd w:id="10"/>
-      <w:proofErr w:type="spellEnd"/>
     </w:p>
     <w:p>
       <w:pPr>
@@ -6852,35 +5522,7 @@
         <w:rPr>
           <w:lang w:val="en-US"/>
         </w:rPr>
-        <w:t xml:space="preserve"> manually, the final task was to automate the entire process using a </w:t>
-      </w:r>
-      <w:proofErr w:type="spellStart"/>
-      <w:r>
-        <w:rPr>
-          <w:lang w:val="en-US"/>
-        </w:rPr>
-        <w:t>Makefile</w:t>
-      </w:r>
-      <w:proofErr w:type="spellEnd"/>
-      <w:r>
-        <w:rPr>
-          <w:lang w:val="en-US"/>
-        </w:rPr>
-        <w:t xml:space="preserve">. A </w:t>
-      </w:r>
-      <w:proofErr w:type="spellStart"/>
-      <w:r>
-        <w:rPr>
-          <w:lang w:val="en-US"/>
-        </w:rPr>
-        <w:t>Makefile</w:t>
-      </w:r>
-      <w:proofErr w:type="spellEnd"/>
-      <w:r>
-        <w:rPr>
-          <w:lang w:val="en-US"/>
-        </w:rPr>
-        <w:t xml:space="preserve"> </w:t>
+        <w:t xml:space="preserve"> manually, the final task was to automate the entire process using a Makefile. A Makefile </w:t>
       </w:r>
       <w:r>
         <w:rPr>
@@ -6918,21 +5560,7 @@
         <w:rPr>
           <w:lang w:val="en-US"/>
         </w:rPr>
-        <w:t xml:space="preserve"> more efficient and less </w:t>
-      </w:r>
-      <w:proofErr w:type="gramStart"/>
-      <w:r>
-        <w:rPr>
-          <w:lang w:val="en-US"/>
-        </w:rPr>
-        <w:t>error-prone</w:t>
-      </w:r>
-      <w:proofErr w:type="gramEnd"/>
-      <w:r>
-        <w:rPr>
-          <w:lang w:val="en-US"/>
-        </w:rPr>
-        <w:t>.</w:t>
+        <w:t xml:space="preserve"> more efficient and less error-prone.</w:t>
       </w:r>
     </w:p>
     <w:p>
@@ -6957,21 +5585,7 @@
         <w:rPr>
           <w:lang w:val="en-US"/>
         </w:rPr>
-        <w:t xml:space="preserve">First, we created a </w:t>
-      </w:r>
-      <w:proofErr w:type="spellStart"/>
-      <w:r>
-        <w:rPr>
-          <w:lang w:val="en-US"/>
-        </w:rPr>
-        <w:t>Makefile</w:t>
-      </w:r>
-      <w:proofErr w:type="spellEnd"/>
-      <w:r>
-        <w:rPr>
-          <w:lang w:val="en-US"/>
-        </w:rPr>
-        <w:t xml:space="preserve"> in the root directory of our project. This file contains a set of targets, each representing a step in our build and deployment process.</w:t>
+        <w:t>First, we created a Makefile in the root directory of our project. This file contains a set of targets, each representing a step in our build and deployment process.</w:t>
       </w:r>
     </w:p>
     <w:p>
@@ -6997,25 +5611,7 @@
           <w:bCs/>
           <w:lang w:val="en-US"/>
         </w:rPr>
-        <w:t xml:space="preserve">ipeline: build package </w:t>
-      </w:r>
-      <w:proofErr w:type="gramStart"/>
-      <w:r>
-        <w:rPr>
-          <w:b/>
-          <w:bCs/>
-          <w:lang w:val="en-US"/>
-        </w:rPr>
-        <w:t>deploy</w:t>
-      </w:r>
-      <w:proofErr w:type="gramEnd"/>
-      <w:r>
-        <w:rPr>
-          <w:b/>
-          <w:bCs/>
-          <w:lang w:val="en-US"/>
-        </w:rPr>
-        <w:t xml:space="preserve"> clean</w:t>
+        <w:t>ipeline: build package deploy clean</w:t>
       </w:r>
     </w:p>
     <w:p>
@@ -7156,7 +5752,6 @@
         </w:rPr>
         <w:tab/>
       </w:r>
-      <w:proofErr w:type="spellStart"/>
       <w:r>
         <w:rPr>
           <w:b/>
@@ -7165,43 +5760,14 @@
         </w:rPr>
         <w:t>podman</w:t>
       </w:r>
-      <w:proofErr w:type="spellEnd"/>
-      <w:r>
-        <w:rPr>
-          <w:b/>
-          <w:bCs/>
-          <w:lang w:val="en-US"/>
-        </w:rPr>
-        <w:t xml:space="preserve"> build -t </w:t>
-      </w:r>
-      <w:proofErr w:type="spellStart"/>
-      <w:r>
-        <w:rPr>
-          <w:b/>
-          <w:bCs/>
-          <w:lang w:val="en-US"/>
-        </w:rPr>
-        <w:t>tempconverter</w:t>
-      </w:r>
-      <w:proofErr w:type="spellEnd"/>
-      <w:r>
-        <w:rPr>
-          <w:b/>
-          <w:bCs/>
-          <w:lang w:val="en-US"/>
-        </w:rPr>
-        <w:t>-</w:t>
-      </w:r>
-      <w:proofErr w:type="gramStart"/>
-      <w:r>
-        <w:rPr>
-          <w:b/>
-          <w:bCs/>
-          <w:lang w:val="en-US"/>
-        </w:rPr>
-        <w:t>app .</w:t>
-      </w:r>
-      <w:proofErr w:type="gramEnd"/>
+      <w:r>
+        <w:rPr>
+          <w:b/>
+          <w:bCs/>
+          <w:lang w:val="en-US"/>
+        </w:rPr>
+        <w:t xml:space="preserve"> build -t tempconverter-app .</w:t>
+      </w:r>
     </w:p>
     <w:p>
       <w:pPr>
@@ -7232,60 +5798,22 @@
         </w:rPr>
         <w:t xml:space="preserve"> </w:t>
       </w:r>
-      <w:proofErr w:type="spellStart"/>
-      <w:r>
-        <w:rPr>
-          <w:b/>
-          <w:bCs/>
-          <w:lang w:val="en-US"/>
-        </w:rPr>
-        <w:t>podman</w:t>
-      </w:r>
-      <w:proofErr w:type="spellEnd"/>
-      <w:r>
-        <w:rPr>
-          <w:b/>
-          <w:bCs/>
-          <w:lang w:val="en-US"/>
-        </w:rPr>
-        <w:t xml:space="preserve"> </w:t>
-      </w:r>
-      <w:r>
-        <w:rPr>
-          <w:b/>
-          <w:bCs/>
-          <w:lang w:val="en-US"/>
-        </w:rPr>
-        <w:t xml:space="preserve">build -t </w:t>
-      </w:r>
-      <w:proofErr w:type="spellStart"/>
-      <w:r>
-        <w:rPr>
-          <w:b/>
-          <w:bCs/>
-          <w:lang w:val="en-US"/>
-        </w:rPr>
-        <w:t>tempconverter</w:t>
-      </w:r>
-      <w:proofErr w:type="spellEnd"/>
-      <w:r>
-        <w:rPr>
-          <w:b/>
-          <w:bCs/>
-          <w:lang w:val="en-US"/>
-        </w:rPr>
-        <w:t>-</w:t>
-      </w:r>
-      <w:proofErr w:type="gramStart"/>
-      <w:r>
-        <w:rPr>
-          <w:b/>
-          <w:bCs/>
-          <w:lang w:val="en-US"/>
-        </w:rPr>
-        <w:t>app .</w:t>
-      </w:r>
-      <w:proofErr w:type="gramEnd"/>
+      <w:r>
+        <w:rPr>
+          <w:b/>
+          <w:bCs/>
+          <w:lang w:val="en-US"/>
+        </w:rPr>
+        <w:t xml:space="preserve">podman </w:t>
+      </w:r>
+      <w:r>
+        <w:rPr>
+          <w:b/>
+          <w:bCs/>
+          <w:lang w:val="en-US"/>
+        </w:rPr>
+        <w:t>build -t tempconverter-app .</w:t>
+      </w:r>
       <w:r>
         <w:rPr>
           <w:lang w:val="en-US"/>
@@ -7417,16 +5945,8 @@
         <w:rPr>
           <w:lang w:val="en-US"/>
         </w:rPr>
-        <w:t xml:space="preserve">The </w:t>
-      </w:r>
-      <w:proofErr w:type="spellStart"/>
-      <w:r>
-        <w:rPr>
-          <w:lang w:val="en-US"/>
-        </w:rPr>
-        <w:t>Makefile</w:t>
-      </w:r>
-      <w:proofErr w:type="spellEnd"/>
+        <w:t>The Makefile</w:t>
+      </w:r>
       <w:r>
         <w:rPr>
           <w:lang w:val="en-US"/>
@@ -7519,69 +6039,19 @@
         <w:rPr>
           <w:lang w:val="en-US"/>
         </w:rPr>
-        <w:t xml:space="preserve">In conclusion, this project involved containerizing and deploying a web application, </w:t>
-      </w:r>
-      <w:proofErr w:type="spellStart"/>
-      <w:r>
-        <w:rPr>
-          <w:lang w:val="en-US"/>
-        </w:rPr>
-        <w:t>TempConverter</w:t>
-      </w:r>
-      <w:proofErr w:type="spellEnd"/>
-      <w:r>
-        <w:rPr>
-          <w:lang w:val="en-US"/>
-        </w:rPr>
-        <w:t xml:space="preserve">, using Docker, </w:t>
-      </w:r>
-      <w:proofErr w:type="spellStart"/>
-      <w:r>
-        <w:rPr>
-          <w:lang w:val="en-US"/>
-        </w:rPr>
-        <w:t>Podman</w:t>
-      </w:r>
-      <w:proofErr w:type="spellEnd"/>
-      <w:r>
-        <w:rPr>
-          <w:lang w:val="en-US"/>
-        </w:rPr>
-        <w:t xml:space="preserve"> Compose</w:t>
-      </w:r>
-      <w:r>
-        <w:rPr>
-          <w:lang w:val="en-US"/>
-        </w:rPr>
-        <w:t xml:space="preserve">, and Docker Swarm. The application's source code was retrieved from a GitHub repository, and a </w:t>
-      </w:r>
-      <w:proofErr w:type="spellStart"/>
-      <w:r>
-        <w:rPr>
-          <w:lang w:val="en-US"/>
-        </w:rPr>
-        <w:t>Dockerfile</w:t>
-      </w:r>
-      <w:proofErr w:type="spellEnd"/>
-      <w:r>
-        <w:rPr>
-          <w:lang w:val="en-US"/>
-        </w:rPr>
-        <w:t xml:space="preserve"> was written to build a Docker image for the application. The application was then built into a binary using </w:t>
-      </w:r>
-      <w:proofErr w:type="spellStart"/>
-      <w:r>
-        <w:rPr>
-          <w:lang w:val="en-US"/>
-        </w:rPr>
-        <w:t>PyInstaller</w:t>
-      </w:r>
-      <w:proofErr w:type="spellEnd"/>
-      <w:r>
-        <w:rPr>
-          <w:lang w:val="en-US"/>
-        </w:rPr>
-        <w:t>, which made it easier to distribute and run.</w:t>
+        <w:t xml:space="preserve">In conclusion, this project involved containerizing and deploying a web application, TempConverter, using Docker, </w:t>
+      </w:r>
+      <w:r>
+        <w:rPr>
+          <w:lang w:val="en-US"/>
+        </w:rPr>
+        <w:t>Podman Compose</w:t>
+      </w:r>
+      <w:r>
+        <w:rPr>
+          <w:lang w:val="en-US"/>
+        </w:rPr>
+        <w:t>, and Docker Swarm. The application's source code was retrieved from a GitHub repository, and a Dockerfile was written to build a Docker image for the application. The application was then built into a binary using PyInstaller, which made it easier to distribute and run.</w:t>
       </w:r>
       <w:r>
         <w:rPr>
@@ -7607,19 +6077,11 @@
         </w:rPr>
         <w:t xml:space="preserve"> </w:t>
       </w:r>
-      <w:proofErr w:type="spellStart"/>
-      <w:r>
-        <w:rPr>
-          <w:lang w:val="en-US"/>
-        </w:rPr>
-        <w:t>Podman</w:t>
-      </w:r>
-      <w:proofErr w:type="spellEnd"/>
-      <w:r>
-        <w:rPr>
-          <w:lang w:val="en-US"/>
-        </w:rPr>
-        <w:t xml:space="preserve"> Compose</w:t>
+      <w:r>
+        <w:rPr>
+          <w:lang w:val="en-US"/>
+        </w:rPr>
+        <w:t>Podman Compose</w:t>
       </w:r>
       <w:r>
         <w:rPr>
@@ -7715,49 +6177,7 @@
         <w:rPr>
           <w:lang w:val="en-US"/>
         </w:rPr>
-        <w:t xml:space="preserve">Finally, the entire process was automated using a </w:t>
-      </w:r>
-      <w:proofErr w:type="spellStart"/>
-      <w:r>
-        <w:rPr>
-          <w:lang w:val="en-US"/>
-        </w:rPr>
-        <w:t>Makefile</w:t>
-      </w:r>
-      <w:proofErr w:type="spellEnd"/>
-      <w:r>
-        <w:rPr>
-          <w:lang w:val="en-US"/>
-        </w:rPr>
-        <w:t xml:space="preserve">. The </w:t>
-      </w:r>
-      <w:proofErr w:type="spellStart"/>
-      <w:r>
-        <w:rPr>
-          <w:lang w:val="en-US"/>
-        </w:rPr>
-        <w:t>Makefile</w:t>
-      </w:r>
-      <w:proofErr w:type="spellEnd"/>
-      <w:r>
-        <w:rPr>
-          <w:lang w:val="en-US"/>
-        </w:rPr>
-        <w:t xml:space="preserve"> simplified the build and deployment process by automating complex workflows, making the process more efficient and less </w:t>
-      </w:r>
-      <w:proofErr w:type="gramStart"/>
-      <w:r>
-        <w:rPr>
-          <w:lang w:val="en-US"/>
-        </w:rPr>
-        <w:t>error-prone</w:t>
-      </w:r>
-      <w:proofErr w:type="gramEnd"/>
-      <w:r>
-        <w:rPr>
-          <w:lang w:val="en-US"/>
-        </w:rPr>
-        <w:t>.</w:t>
+        <w:t>Finally, the entire process was automated using a Makefile. The Makefile simplified the build and deployment process by automating complex workflows, making the process more efficient and less error-prone.</w:t>
       </w:r>
     </w:p>
     <w:p>
@@ -7800,19 +6220,11 @@
         </w:rPr>
         <w:t xml:space="preserve">Overall, this project demonstrated the power and flexibility of containerization and service orchestration. By using Docker, </w:t>
       </w:r>
-      <w:proofErr w:type="spellStart"/>
-      <w:r>
-        <w:rPr>
-          <w:lang w:val="en-US"/>
-        </w:rPr>
-        <w:t>Podman</w:t>
-      </w:r>
-      <w:proofErr w:type="spellEnd"/>
-      <w:r>
-        <w:rPr>
-          <w:lang w:val="en-US"/>
-        </w:rPr>
-        <w:t xml:space="preserve"> Compose</w:t>
+      <w:r>
+        <w:rPr>
+          <w:lang w:val="en-US"/>
+        </w:rPr>
+        <w:t>Podman Compose</w:t>
       </w:r>
       <w:r>
         <w:rPr>

</xml_diff>